<commit_message>
Further updates to manual - added numbers to pedestal diagram
</commit_message>
<xml_diff>
--- a/Haunt My House Manual.docx
+++ b/Haunt My House Manual.docx
@@ -219,8 +219,13 @@
         <w:pStyle w:val="Subtitle"/>
         <w:jc w:val="center"/>
       </w:pPr>
-      <w:r>
-        <w:t>Keep this with you at all times, it may save your life!</w:t>
+      <w:proofErr w:type="gramStart"/>
+      <w:r>
+        <w:t>Keep this with you at all times</w:t>
+      </w:r>
+      <w:proofErr w:type="gramEnd"/>
+      <w:r>
+        <w:t>, it may save your life!</w:t>
       </w:r>
     </w:p>
     <w:p>
@@ -244,7 +249,15 @@
         <w:t>From t</w:t>
       </w:r>
       <w:r>
-        <w:t>he Hoppi Studio Team</w:t>
+        <w:t xml:space="preserve">he </w:t>
+      </w:r>
+      <w:proofErr w:type="spellStart"/>
+      <w:r>
+        <w:t>Hoppi</w:t>
+      </w:r>
+      <w:proofErr w:type="spellEnd"/>
+      <w:r>
+        <w:t xml:space="preserve"> Studio Team</w:t>
       </w:r>
       <w:r>
         <w:t>.</w:t>
@@ -918,7 +931,7 @@
                 <w:noProof/>
                 <w:webHidden/>
               </w:rPr>
-              <w:t>6</w:t>
+              <w:t>11</w:t>
             </w:r>
             <w:r>
               <w:rPr>
@@ -988,7 +1001,7 @@
                 <w:noProof/>
                 <w:webHidden/>
               </w:rPr>
-              <w:t>7</w:t>
+              <w:t>12</w:t>
             </w:r>
             <w:r>
               <w:rPr>
@@ -1090,8 +1103,13 @@
         <w:t xml:space="preserve"> lever</w:t>
       </w:r>
       <w:r>
-        <w:t xml:space="preserve"> puzzle</w:t>
-      </w:r>
+        <w:t xml:space="preserve"> </w:t>
+      </w:r>
+      <w:proofErr w:type="gramStart"/>
+      <w:r>
+        <w:t>puzzle</w:t>
+      </w:r>
+      <w:proofErr w:type="gramEnd"/>
       <w:r>
         <w:t xml:space="preserve"> and a candle puzzle.</w:t>
       </w:r>
@@ -1107,10 +1125,12 @@
         <w:pStyle w:val="Heading2"/>
       </w:pPr>
       <w:bookmarkStart w:id="4" w:name="_Toc128472420"/>
+      <w:proofErr w:type="spellStart"/>
       <w:r>
         <w:t>Blockout</w:t>
       </w:r>
       <w:bookmarkEnd w:id="4"/>
+      <w:proofErr w:type="spellEnd"/>
     </w:p>
     <w:p>
       <w:r>
@@ -1126,7 +1146,15 @@
         <w:t>you</w:t>
       </w:r>
       <w:r>
-        <w:t xml:space="preserve"> will need to blockout world objects inside the game</w:t>
+        <w:t xml:space="preserve"> will need to </w:t>
+      </w:r>
+      <w:proofErr w:type="spellStart"/>
+      <w:r>
+        <w:t>blockout</w:t>
+      </w:r>
+      <w:proofErr w:type="spellEnd"/>
+      <w:r>
+        <w:t xml:space="preserve"> world objects inside the game</w:t>
       </w:r>
       <w:r>
         <w:t xml:space="preserve"> world</w:t>
@@ -1630,8 +1658,16 @@
                               <w:rPr>
                                 <w:lang w:val="en-US"/>
                               </w:rPr>
-                              <w:t>Object Blockout</w:t>
+                              <w:t xml:space="preserve">Object </w:t>
                             </w:r>
+                            <w:proofErr w:type="spellStart"/>
+                            <w:r>
+                              <w:rPr>
+                                <w:lang w:val="en-US"/>
+                              </w:rPr>
+                              <w:t>Blockout</w:t>
+                            </w:r>
+                            <w:proofErr w:type="spellEnd"/>
                           </w:p>
                         </w:txbxContent>
                       </wps:txbx>
@@ -1666,8 +1702,16 @@
                         <w:rPr>
                           <w:lang w:val="en-US"/>
                         </w:rPr>
-                        <w:t>Object Blockout</w:t>
+                        <w:t xml:space="preserve">Object </w:t>
                       </w:r>
+                      <w:proofErr w:type="spellStart"/>
+                      <w:r>
+                        <w:rPr>
+                          <w:lang w:val="en-US"/>
+                        </w:rPr>
+                        <w:t>Blockout</w:t>
+                      </w:r>
+                      <w:proofErr w:type="spellEnd"/>
                     </w:p>
                   </w:txbxContent>
                 </v:textbox>
@@ -1800,7 +1844,33 @@
     </w:p>
     <w:p>
       <w:r>
-        <w:t xml:space="preserve">To complete the puzzle players must work together to place candles onto all of the correct pedestals to banish the ghost! </w:t>
+        <w:t>To complete the puzzle p</w:t>
+      </w:r>
+      <w:r>
+        <w:t>layers must work together to place candles onto</w:t>
+      </w:r>
+      <w:r>
+        <w:t xml:space="preserve"> </w:t>
+      </w:r>
+      <w:proofErr w:type="gramStart"/>
+      <w:r>
+        <w:t>all of</w:t>
+      </w:r>
+      <w:proofErr w:type="gramEnd"/>
+      <w:r>
+        <w:t xml:space="preserve"> the correct pedestals</w:t>
+      </w:r>
+      <w:r>
+        <w:t xml:space="preserve"> </w:t>
+      </w:r>
+      <w:r>
+        <w:t>to</w:t>
+      </w:r>
+      <w:r>
+        <w:t xml:space="preserve"> banish the ghost</w:t>
+      </w:r>
+      <w:r>
+        <w:t xml:space="preserve">! </w:t>
       </w:r>
     </w:p>
     <w:p>
@@ -2438,8 +2508,16 @@
                               <w:rPr>
                                 <w:lang w:val="en-US"/>
                               </w:rPr>
-                              <w:t>Grab candles/matchbox</w:t>
+                              <w:t>Grab candles/</w:t>
                             </w:r>
+                            <w:proofErr w:type="gramStart"/>
+                            <w:r>
+                              <w:rPr>
+                                <w:lang w:val="en-US"/>
+                              </w:rPr>
+                              <w:t>matchbox</w:t>
+                            </w:r>
+                            <w:proofErr w:type="gramEnd"/>
                           </w:p>
                         </w:txbxContent>
                       </wps:txbx>
@@ -2474,8 +2552,16 @@
                         <w:rPr>
                           <w:lang w:val="en-US"/>
                         </w:rPr>
-                        <w:t>Grab candles/matchbox</w:t>
+                        <w:t>Grab candles/</w:t>
                       </w:r>
+                      <w:proofErr w:type="gramStart"/>
+                      <w:r>
+                        <w:rPr>
+                          <w:lang w:val="en-US"/>
+                        </w:rPr>
+                        <w:t>matchbox</w:t>
+                      </w:r>
+                      <w:proofErr w:type="gramEnd"/>
                     </w:p>
                   </w:txbxContent>
                 </v:textbox>
@@ -5020,8 +5106,328 @@
         <w:rPr>
           <w:noProof/>
         </w:rPr>
+        <mc:AlternateContent>
+          <mc:Choice Requires="wps">
+            <w:drawing>
+              <wp:anchor distT="45720" distB="45720" distL="114300" distR="114300" simplePos="0" relativeHeight="251812864" behindDoc="1" locked="0" layoutInCell="1" allowOverlap="1" wp14:anchorId="75784DA5" wp14:editId="3D860F41">
+                <wp:simplePos x="0" y="0"/>
+                <wp:positionH relativeFrom="column">
+                  <wp:posOffset>1717675</wp:posOffset>
+                </wp:positionH>
+                <wp:positionV relativeFrom="paragraph">
+                  <wp:posOffset>266906</wp:posOffset>
+                </wp:positionV>
+                <wp:extent cx="237490" cy="200660"/>
+                <wp:effectExtent l="0" t="0" r="0" b="0"/>
+                <wp:wrapThrough wrapText="bothSides">
+                  <wp:wrapPolygon edited="0">
+                    <wp:start x="5198" y="0"/>
+                    <wp:lineTo x="5198" y="18456"/>
+                    <wp:lineTo x="15594" y="18456"/>
+                    <wp:lineTo x="15594" y="0"/>
+                    <wp:lineTo x="5198" y="0"/>
+                  </wp:wrapPolygon>
+                </wp:wrapThrough>
+                <wp:docPr id="71" name="Text Box 71"/>
+                <wp:cNvGraphicFramePr>
+                  <a:graphicFrameLocks xmlns:a="http://schemas.openxmlformats.org/drawingml/2006/main"/>
+                </wp:cNvGraphicFramePr>
+                <a:graphic xmlns:a="http://schemas.openxmlformats.org/drawingml/2006/main">
+                  <a:graphicData uri="http://schemas.microsoft.com/office/word/2010/wordprocessingShape">
+                    <wps:wsp>
+                      <wps:cNvSpPr txBox="1">
+                        <a:spLocks noChangeArrowheads="1"/>
+                      </wps:cNvSpPr>
+                      <wps:spPr bwMode="auto">
+                        <a:xfrm>
+                          <a:off x="0" y="0"/>
+                          <a:ext cx="237490" cy="200660"/>
+                        </a:xfrm>
+                        <a:prstGeom prst="rect">
+                          <a:avLst/>
+                        </a:prstGeom>
+                        <a:noFill/>
+                        <a:ln w="9525">
+                          <a:noFill/>
+                          <a:miter lim="800000"/>
+                          <a:headEnd/>
+                          <a:tailEnd/>
+                        </a:ln>
+                      </wps:spPr>
+                      <wps:txbx>
+                        <w:txbxContent>
+                          <w:p>
+                            <w:pPr>
+                              <w:jc w:val="center"/>
+                              <w:rPr>
+                                <w:lang w:val="en-US"/>
+                              </w:rPr>
+                            </w:pPr>
+                            <w:r>
+                              <w:rPr>
+                                <w:b/>
+                                <w:bCs/>
+                                <w:color w:val="000000" w:themeColor="text1"/>
+                                <w:sz w:val="14"/>
+                                <w:szCs w:val="14"/>
+                                <w:lang w:val="en-US"/>
+                              </w:rPr>
+                              <w:t>7</w:t>
+                            </w:r>
+                            <w:r>
+                              <w:rPr>
+                                <w:color w:val="000000" w:themeColor="text1"/>
+                                <w:sz w:val="14"/>
+                                <w:szCs w:val="14"/>
+                                <w:lang w:val="en-US"/>
+                              </w:rPr>
+                              <w:t xml:space="preserve"> </w:t>
+                            </w:r>
+                            <w:r>
+                              <w:rPr>
+                                <w:lang w:val="en-US"/>
+                              </w:rPr>
+                              <w:t xml:space="preserve">matchstick </w:t>
+                            </w:r>
+                            <w:proofErr w:type="gramStart"/>
+                            <w:r>
+                              <w:rPr>
+                                <w:lang w:val="en-US"/>
+                              </w:rPr>
+                              <w:t>button</w:t>
+                            </w:r>
+                            <w:proofErr w:type="gramEnd"/>
+                          </w:p>
+                        </w:txbxContent>
+                      </wps:txbx>
+                      <wps:bodyPr rot="0" vert="horz" wrap="square" lIns="91440" tIns="45720" rIns="91440" bIns="45720" anchor="t" anchorCtr="0" upright="1">
+                        <a:noAutofit/>
+                      </wps:bodyPr>
+                    </wps:wsp>
+                  </a:graphicData>
+                </a:graphic>
+                <wp14:sizeRelH relativeFrom="margin">
+                  <wp14:pctWidth>0</wp14:pctWidth>
+                </wp14:sizeRelH>
+                <wp14:sizeRelV relativeFrom="margin">
+                  <wp14:pctHeight>0</wp14:pctHeight>
+                </wp14:sizeRelV>
+              </wp:anchor>
+            </w:drawing>
+          </mc:Choice>
+          <mc:Fallback>
+            <w:pict>
+              <v:shape w14:anchorId="75784DA5" id="Text Box 71" o:spid="_x0000_s1030" type="#_x0000_t202" style="position:absolute;margin-left:135.25pt;margin-top:21pt;width:18.7pt;height:15.8pt;z-index:-251503616;visibility:visible;mso-wrap-style:square;mso-width-percent:0;mso-height-percent:0;mso-wrap-distance-left:9pt;mso-wrap-distance-top:3.6pt;mso-wrap-distance-right:9pt;mso-wrap-distance-bottom:3.6pt;mso-position-horizontal:absolute;mso-position-horizontal-relative:text;mso-position-vertical:absolute;mso-position-vertical-relative:text;mso-width-percent:0;mso-height-percent:0;mso-width-relative:margin;mso-height-relative:margin;v-text-anchor:top" o:gfxdata="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" filled="f" stroked="f">
+                <v:textbox>
+                  <w:txbxContent>
+                    <w:p>
+                      <w:pPr>
+                        <w:jc w:val="center"/>
+                        <w:rPr>
+                          <w:lang w:val="en-US"/>
+                        </w:rPr>
+                      </w:pPr>
+                      <w:r>
+                        <w:rPr>
+                          <w:b/>
+                          <w:bCs/>
+                          <w:color w:val="000000" w:themeColor="text1"/>
+                          <w:sz w:val="14"/>
+                          <w:szCs w:val="14"/>
+                          <w:lang w:val="en-US"/>
+                        </w:rPr>
+                        <w:t>7</w:t>
+                      </w:r>
+                      <w:r>
+                        <w:rPr>
+                          <w:color w:val="000000" w:themeColor="text1"/>
+                          <w:sz w:val="14"/>
+                          <w:szCs w:val="14"/>
+                          <w:lang w:val="en-US"/>
+                        </w:rPr>
+                        <w:t xml:space="preserve"> </w:t>
+                      </w:r>
+                      <w:r>
+                        <w:rPr>
+                          <w:lang w:val="en-US"/>
+                        </w:rPr>
+                        <w:t xml:space="preserve">matchstick </w:t>
+                      </w:r>
+                      <w:proofErr w:type="gramStart"/>
+                      <w:r>
+                        <w:rPr>
+                          <w:lang w:val="en-US"/>
+                        </w:rPr>
+                        <w:t>button</w:t>
+                      </w:r>
+                      <w:proofErr w:type="gramEnd"/>
+                    </w:p>
+                  </w:txbxContent>
+                </v:textbox>
+                <w10:wrap type="through"/>
+              </v:shape>
+            </w:pict>
+          </mc:Fallback>
+        </mc:AlternateContent>
+      </w:r>
+      <w:r>
+        <w:rPr>
+          <w:noProof/>
+        </w:rPr>
+        <mc:AlternateContent>
+          <mc:Choice Requires="wps">
+            <w:drawing>
+              <wp:anchor distT="45720" distB="45720" distL="114300" distR="114300" simplePos="0" relativeHeight="251808768" behindDoc="1" locked="0" layoutInCell="1" allowOverlap="1" wp14:anchorId="1246F951" wp14:editId="5B03F698">
+                <wp:simplePos x="0" y="0"/>
+                <wp:positionH relativeFrom="column">
+                  <wp:posOffset>2448766</wp:posOffset>
+                </wp:positionH>
+                <wp:positionV relativeFrom="paragraph">
+                  <wp:posOffset>266700</wp:posOffset>
+                </wp:positionV>
+                <wp:extent cx="237490" cy="200660"/>
+                <wp:effectExtent l="0" t="0" r="0" b="0"/>
+                <wp:wrapThrough wrapText="bothSides">
+                  <wp:wrapPolygon edited="0">
+                    <wp:start x="5198" y="0"/>
+                    <wp:lineTo x="5198" y="18456"/>
+                    <wp:lineTo x="15594" y="18456"/>
+                    <wp:lineTo x="15594" y="0"/>
+                    <wp:lineTo x="5198" y="0"/>
+                  </wp:wrapPolygon>
+                </wp:wrapThrough>
+                <wp:docPr id="6" name="Text Box 6"/>
+                <wp:cNvGraphicFramePr>
+                  <a:graphicFrameLocks xmlns:a="http://schemas.openxmlformats.org/drawingml/2006/main"/>
+                </wp:cNvGraphicFramePr>
+                <a:graphic xmlns:a="http://schemas.openxmlformats.org/drawingml/2006/main">
+                  <a:graphicData uri="http://schemas.microsoft.com/office/word/2010/wordprocessingShape">
+                    <wps:wsp>
+                      <wps:cNvSpPr txBox="1">
+                        <a:spLocks noChangeArrowheads="1"/>
+                      </wps:cNvSpPr>
+                      <wps:spPr bwMode="auto">
+                        <a:xfrm>
+                          <a:off x="0" y="0"/>
+                          <a:ext cx="237490" cy="200660"/>
+                        </a:xfrm>
+                        <a:prstGeom prst="rect">
+                          <a:avLst/>
+                        </a:prstGeom>
+                        <a:noFill/>
+                        <a:ln w="9525">
+                          <a:noFill/>
+                          <a:miter lim="800000"/>
+                          <a:headEnd/>
+                          <a:tailEnd/>
+                        </a:ln>
+                      </wps:spPr>
+                      <wps:txbx>
+                        <w:txbxContent>
+                          <w:p>
+                            <w:pPr>
+                              <w:jc w:val="center"/>
+                              <w:rPr>
+                                <w:lang w:val="en-US"/>
+                              </w:rPr>
+                            </w:pPr>
+                            <w:r>
+                              <w:rPr>
+                                <w:b/>
+                                <w:bCs/>
+                                <w:color w:val="000000" w:themeColor="text1"/>
+                                <w:sz w:val="14"/>
+                                <w:szCs w:val="14"/>
+                                <w:lang w:val="en-US"/>
+                              </w:rPr>
+                              <w:t>1</w:t>
+                            </w:r>
+                            <w:r>
+                              <w:rPr>
+                                <w:color w:val="000000" w:themeColor="text1"/>
+                                <w:sz w:val="14"/>
+                                <w:szCs w:val="14"/>
+                                <w:lang w:val="en-US"/>
+                              </w:rPr>
+                              <w:t xml:space="preserve"> </w:t>
+                            </w:r>
+                            <w:r>
+                              <w:rPr>
+                                <w:lang w:val="en-US"/>
+                              </w:rPr>
+                              <w:t>matchstick button</w:t>
+                            </w:r>
+                          </w:p>
+                        </w:txbxContent>
+                      </wps:txbx>
+                      <wps:bodyPr rot="0" vert="horz" wrap="square" lIns="91440" tIns="45720" rIns="91440" bIns="45720" anchor="t" anchorCtr="0" upright="1">
+                        <a:noAutofit/>
+                      </wps:bodyPr>
+                    </wps:wsp>
+                  </a:graphicData>
+                </a:graphic>
+                <wp14:sizeRelH relativeFrom="margin">
+                  <wp14:pctWidth>0</wp14:pctWidth>
+                </wp14:sizeRelH>
+                <wp14:sizeRelV relativeFrom="margin">
+                  <wp14:pctHeight>0</wp14:pctHeight>
+                </wp14:sizeRelV>
+              </wp:anchor>
+            </w:drawing>
+          </mc:Choice>
+          <mc:Fallback>
+            <w:pict>
+              <v:shape w14:anchorId="1246F951" id="Text Box 6" o:spid="_x0000_s1031" type="#_x0000_t202" style="position:absolute;margin-left:192.8pt;margin-top:21pt;width:18.7pt;height:15.8pt;z-index:-251507712;visibility:visible;mso-wrap-style:square;mso-width-percent:0;mso-height-percent:0;mso-wrap-distance-left:9pt;mso-wrap-distance-top:3.6pt;mso-wrap-distance-right:9pt;mso-wrap-distance-bottom:3.6pt;mso-position-horizontal:absolute;mso-position-horizontal-relative:text;mso-position-vertical:absolute;mso-position-vertical-relative:text;mso-width-percent:0;mso-height-percent:0;mso-width-relative:margin;mso-height-relative:margin;v-text-anchor:top" o:gfxdata="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" filled="f" stroked="f">
+                <v:textbox>
+                  <w:txbxContent>
+                    <w:p>
+                      <w:pPr>
+                        <w:jc w:val="center"/>
+                        <w:rPr>
+                          <w:lang w:val="en-US"/>
+                        </w:rPr>
+                      </w:pPr>
+                      <w:r>
+                        <w:rPr>
+                          <w:b/>
+                          <w:bCs/>
+                          <w:color w:val="000000" w:themeColor="text1"/>
+                          <w:sz w:val="14"/>
+                          <w:szCs w:val="14"/>
+                          <w:lang w:val="en-US"/>
+                        </w:rPr>
+                        <w:t>1</w:t>
+                      </w:r>
+                      <w:r>
+                        <w:rPr>
+                          <w:color w:val="000000" w:themeColor="text1"/>
+                          <w:sz w:val="14"/>
+                          <w:szCs w:val="14"/>
+                          <w:lang w:val="en-US"/>
+                        </w:rPr>
+                        <w:t xml:space="preserve"> </w:t>
+                      </w:r>
+                      <w:r>
+                        <w:rPr>
+                          <w:lang w:val="en-US"/>
+                        </w:rPr>
+                        <w:t>matchstick button</w:t>
+                      </w:r>
+                    </w:p>
+                  </w:txbxContent>
+                </v:textbox>
+                <w10:wrap type="through"/>
+              </v:shape>
+            </w:pict>
+          </mc:Fallback>
+        </mc:AlternateContent>
+      </w:r>
+      <w:r>
+        <w:rPr>
+          <w:noProof/>
+        </w:rPr>
         <w:drawing>
-          <wp:anchor distT="0" distB="0" distL="114300" distR="114300" simplePos="0" relativeHeight="251777024" behindDoc="0" locked="0" layoutInCell="1" allowOverlap="1" wp14:anchorId="5C4D3134" wp14:editId="5F492623">
+          <wp:anchor distT="0" distB="0" distL="114300" distR="114300" simplePos="0" relativeHeight="251777024" behindDoc="0" locked="0" layoutInCell="1" allowOverlap="1" wp14:anchorId="5C4D3134" wp14:editId="42181816">
             <wp:simplePos x="0" y="0"/>
             <wp:positionH relativeFrom="column">
               <wp:posOffset>1714500</wp:posOffset>
@@ -5098,7 +5504,7 @@
         <mc:AlternateContent>
           <mc:Choice Requires="wps">
             <w:drawing>
-              <wp:anchor distT="45720" distB="45720" distL="114300" distR="114300" simplePos="0" relativeHeight="251781120" behindDoc="1" locked="0" layoutInCell="1" allowOverlap="1" wp14:anchorId="0C21835B" wp14:editId="7CFF9BCD">
+              <wp:anchor distT="45720" distB="45720" distL="114300" distR="114300" simplePos="0" relativeHeight="251781120" behindDoc="1" locked="0" layoutInCell="1" allowOverlap="1" wp14:anchorId="0C21835B" wp14:editId="3160C8ED">
                 <wp:simplePos x="0" y="0"/>
                 <wp:positionH relativeFrom="column">
                   <wp:posOffset>1334135</wp:posOffset>
@@ -5188,7 +5594,7 @@
           </mc:Choice>
           <mc:Fallback>
             <w:pict>
-              <v:shape w14:anchorId="0C21835B" id="Text Box 151" o:spid="_x0000_s1030" type="#_x0000_t202" style="position:absolute;margin-left:105.05pt;margin-top:20.8pt;width:23.85pt;height:32.05pt;z-index:-251535360;visibility:visible;mso-wrap-style:square;mso-width-percent:0;mso-height-percent:0;mso-wrap-distance-left:9pt;mso-wrap-distance-top:3.6pt;mso-wrap-distance-right:9pt;mso-wrap-distance-bottom:3.6pt;mso-position-horizontal:absolute;mso-position-horizontal-relative:text;mso-position-vertical:absolute;mso-position-vertical-relative:text;mso-width-percent:0;mso-height-percent:0;mso-width-relative:margin;mso-height-relative:margin;v-text-anchor:top" o:gfxdata="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" stroked="f">
+              <v:shape w14:anchorId="0C21835B" id="Text Box 151" o:spid="_x0000_s1032" type="#_x0000_t202" style="position:absolute;margin-left:105.05pt;margin-top:20.8pt;width:23.85pt;height:32.05pt;z-index:-251535360;visibility:visible;mso-wrap-style:square;mso-width-percent:0;mso-height-percent:0;mso-wrap-distance-left:9pt;mso-wrap-distance-top:3.6pt;mso-wrap-distance-right:9pt;mso-wrap-distance-bottom:3.6pt;mso-position-horizontal:absolute;mso-position-horizontal-relative:text;mso-position-vertical:absolute;mso-position-vertical-relative:text;mso-width-percent:0;mso-height-percent:0;mso-width-relative:margin;mso-height-relative:margin;v-text-anchor:top" o:gfxdata="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" stroked="f">
                 <v:textbox>
                   <w:txbxContent>
                     <w:p>
@@ -5230,7 +5636,847 @@
         <mc:AlternateContent>
           <mc:Choice Requires="wps">
             <w:drawing>
-              <wp:anchor distT="45720" distB="45720" distL="114300" distR="114300" simplePos="0" relativeHeight="251783168" behindDoc="1" locked="0" layoutInCell="1" allowOverlap="1" wp14:anchorId="2196743A" wp14:editId="345349BE">
+              <wp:anchor distT="45720" distB="45720" distL="114300" distR="114300" simplePos="0" relativeHeight="251821056" behindDoc="1" locked="0" layoutInCell="1" allowOverlap="1" wp14:anchorId="1F3E7832" wp14:editId="12744902">
+                <wp:simplePos x="0" y="0"/>
+                <wp:positionH relativeFrom="column">
+                  <wp:posOffset>2264839</wp:posOffset>
+                </wp:positionH>
+                <wp:positionV relativeFrom="paragraph">
+                  <wp:posOffset>387350</wp:posOffset>
+                </wp:positionV>
+                <wp:extent cx="237490" cy="200660"/>
+                <wp:effectExtent l="0" t="0" r="0" b="0"/>
+                <wp:wrapThrough wrapText="bothSides">
+                  <wp:wrapPolygon edited="0">
+                    <wp:start x="5198" y="0"/>
+                    <wp:lineTo x="5198" y="18456"/>
+                    <wp:lineTo x="15594" y="18456"/>
+                    <wp:lineTo x="15594" y="0"/>
+                    <wp:lineTo x="5198" y="0"/>
+                  </wp:wrapPolygon>
+                </wp:wrapThrough>
+                <wp:docPr id="78" name="Text Box 78"/>
+                <wp:cNvGraphicFramePr>
+                  <a:graphicFrameLocks xmlns:a="http://schemas.openxmlformats.org/drawingml/2006/main"/>
+                </wp:cNvGraphicFramePr>
+                <a:graphic xmlns:a="http://schemas.openxmlformats.org/drawingml/2006/main">
+                  <a:graphicData uri="http://schemas.microsoft.com/office/word/2010/wordprocessingShape">
+                    <wps:wsp>
+                      <wps:cNvSpPr txBox="1">
+                        <a:spLocks noChangeArrowheads="1"/>
+                      </wps:cNvSpPr>
+                      <wps:spPr bwMode="auto">
+                        <a:xfrm>
+                          <a:off x="0" y="0"/>
+                          <a:ext cx="237490" cy="200660"/>
+                        </a:xfrm>
+                        <a:prstGeom prst="rect">
+                          <a:avLst/>
+                        </a:prstGeom>
+                        <a:noFill/>
+                        <a:ln w="9525">
+                          <a:noFill/>
+                          <a:miter lim="800000"/>
+                          <a:headEnd/>
+                          <a:tailEnd/>
+                        </a:ln>
+                      </wps:spPr>
+                      <wps:txbx>
+                        <w:txbxContent>
+                          <w:p>
+                            <w:pPr>
+                              <w:jc w:val="center"/>
+                              <w:rPr>
+                                <w:lang w:val="en-US"/>
+                              </w:rPr>
+                            </w:pPr>
+                            <w:r>
+                              <w:rPr>
+                                <w:b/>
+                                <w:bCs/>
+                                <w:color w:val="000000" w:themeColor="text1"/>
+                                <w:sz w:val="14"/>
+                                <w:szCs w:val="14"/>
+                                <w:lang w:val="en-US"/>
+                              </w:rPr>
+                              <w:t>3</w:t>
+                            </w:r>
+                            <w:r>
+                              <w:rPr>
+                                <w:color w:val="000000" w:themeColor="text1"/>
+                                <w:sz w:val="14"/>
+                                <w:szCs w:val="14"/>
+                                <w:lang w:val="en-US"/>
+                              </w:rPr>
+                              <w:t xml:space="preserve"> </w:t>
+                            </w:r>
+                            <w:r>
+                              <w:rPr>
+                                <w:lang w:val="en-US"/>
+                              </w:rPr>
+                              <w:t xml:space="preserve">matchstick </w:t>
+                            </w:r>
+                            <w:proofErr w:type="gramStart"/>
+                            <w:r>
+                              <w:rPr>
+                                <w:lang w:val="en-US"/>
+                              </w:rPr>
+                              <w:t>button</w:t>
+                            </w:r>
+                            <w:proofErr w:type="gramEnd"/>
+                          </w:p>
+                        </w:txbxContent>
+                      </wps:txbx>
+                      <wps:bodyPr rot="0" vert="horz" wrap="square" lIns="91440" tIns="45720" rIns="91440" bIns="45720" anchor="t" anchorCtr="0" upright="1">
+                        <a:noAutofit/>
+                      </wps:bodyPr>
+                    </wps:wsp>
+                  </a:graphicData>
+                </a:graphic>
+                <wp14:sizeRelH relativeFrom="margin">
+                  <wp14:pctWidth>0</wp14:pctWidth>
+                </wp14:sizeRelH>
+                <wp14:sizeRelV relativeFrom="margin">
+                  <wp14:pctHeight>0</wp14:pctHeight>
+                </wp14:sizeRelV>
+              </wp:anchor>
+            </w:drawing>
+          </mc:Choice>
+          <mc:Fallback>
+            <w:pict>
+              <v:shape w14:anchorId="1F3E7832" id="Text Box 78" o:spid="_x0000_s1033" type="#_x0000_t202" style="position:absolute;margin-left:178.35pt;margin-top:30.5pt;width:18.7pt;height:15.8pt;z-index:-251495424;visibility:visible;mso-wrap-style:square;mso-width-percent:0;mso-height-percent:0;mso-wrap-distance-left:9pt;mso-wrap-distance-top:3.6pt;mso-wrap-distance-right:9pt;mso-wrap-distance-bottom:3.6pt;mso-position-horizontal:absolute;mso-position-horizontal-relative:text;mso-position-vertical:absolute;mso-position-vertical-relative:text;mso-width-percent:0;mso-height-percent:0;mso-width-relative:margin;mso-height-relative:margin;v-text-anchor:top" o:gfxdata="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" filled="f" stroked="f">
+                <v:textbox>
+                  <w:txbxContent>
+                    <w:p>
+                      <w:pPr>
+                        <w:jc w:val="center"/>
+                        <w:rPr>
+                          <w:lang w:val="en-US"/>
+                        </w:rPr>
+                      </w:pPr>
+                      <w:r>
+                        <w:rPr>
+                          <w:b/>
+                          <w:bCs/>
+                          <w:color w:val="000000" w:themeColor="text1"/>
+                          <w:sz w:val="14"/>
+                          <w:szCs w:val="14"/>
+                          <w:lang w:val="en-US"/>
+                        </w:rPr>
+                        <w:t>3</w:t>
+                      </w:r>
+                      <w:r>
+                        <w:rPr>
+                          <w:color w:val="000000" w:themeColor="text1"/>
+                          <w:sz w:val="14"/>
+                          <w:szCs w:val="14"/>
+                          <w:lang w:val="en-US"/>
+                        </w:rPr>
+                        <w:t xml:space="preserve"> </w:t>
+                      </w:r>
+                      <w:r>
+                        <w:rPr>
+                          <w:lang w:val="en-US"/>
+                        </w:rPr>
+                        <w:t xml:space="preserve">matchstick </w:t>
+                      </w:r>
+                      <w:proofErr w:type="gramStart"/>
+                      <w:r>
+                        <w:rPr>
+                          <w:lang w:val="en-US"/>
+                        </w:rPr>
+                        <w:t>button</w:t>
+                      </w:r>
+                      <w:proofErr w:type="gramEnd"/>
+                    </w:p>
+                  </w:txbxContent>
+                </v:textbox>
+                <w10:wrap type="through"/>
+              </v:shape>
+            </w:pict>
+          </mc:Fallback>
+        </mc:AlternateContent>
+      </w:r>
+      <w:r>
+        <w:rPr>
+          <w:noProof/>
+        </w:rPr>
+        <mc:AlternateContent>
+          <mc:Choice Requires="wps">
+            <w:drawing>
+              <wp:anchor distT="45720" distB="45720" distL="114300" distR="114300" simplePos="0" relativeHeight="251819008" behindDoc="1" locked="0" layoutInCell="1" allowOverlap="1" wp14:anchorId="520DBB4B" wp14:editId="12219CA8">
+                <wp:simplePos x="0" y="0"/>
+                <wp:positionH relativeFrom="column">
+                  <wp:posOffset>2070306</wp:posOffset>
+                </wp:positionH>
+                <wp:positionV relativeFrom="paragraph">
+                  <wp:posOffset>386715</wp:posOffset>
+                </wp:positionV>
+                <wp:extent cx="237490" cy="200660"/>
+                <wp:effectExtent l="0" t="0" r="0" b="0"/>
+                <wp:wrapThrough wrapText="bothSides">
+                  <wp:wrapPolygon edited="0">
+                    <wp:start x="5198" y="0"/>
+                    <wp:lineTo x="5198" y="18456"/>
+                    <wp:lineTo x="15594" y="18456"/>
+                    <wp:lineTo x="15594" y="0"/>
+                    <wp:lineTo x="5198" y="0"/>
+                  </wp:wrapPolygon>
+                </wp:wrapThrough>
+                <wp:docPr id="77" name="Text Box 77"/>
+                <wp:cNvGraphicFramePr>
+                  <a:graphicFrameLocks xmlns:a="http://schemas.openxmlformats.org/drawingml/2006/main"/>
+                </wp:cNvGraphicFramePr>
+                <a:graphic xmlns:a="http://schemas.openxmlformats.org/drawingml/2006/main">
+                  <a:graphicData uri="http://schemas.microsoft.com/office/word/2010/wordprocessingShape">
+                    <wps:wsp>
+                      <wps:cNvSpPr txBox="1">
+                        <a:spLocks noChangeArrowheads="1"/>
+                      </wps:cNvSpPr>
+                      <wps:spPr bwMode="auto">
+                        <a:xfrm>
+                          <a:off x="0" y="0"/>
+                          <a:ext cx="237490" cy="200660"/>
+                        </a:xfrm>
+                        <a:prstGeom prst="rect">
+                          <a:avLst/>
+                        </a:prstGeom>
+                        <a:noFill/>
+                        <a:ln w="9525">
+                          <a:noFill/>
+                          <a:miter lim="800000"/>
+                          <a:headEnd/>
+                          <a:tailEnd/>
+                        </a:ln>
+                      </wps:spPr>
+                      <wps:txbx>
+                        <w:txbxContent>
+                          <w:p>
+                            <w:pPr>
+                              <w:jc w:val="center"/>
+                              <w:rPr>
+                                <w:lang w:val="en-US"/>
+                              </w:rPr>
+                            </w:pPr>
+                            <w:r>
+                              <w:rPr>
+                                <w:b/>
+                                <w:bCs/>
+                                <w:color w:val="000000" w:themeColor="text1"/>
+                                <w:sz w:val="14"/>
+                                <w:szCs w:val="14"/>
+                                <w:lang w:val="en-US"/>
+                              </w:rPr>
+                              <w:t>4</w:t>
+                            </w:r>
+                            <w:r>
+                              <w:rPr>
+                                <w:color w:val="000000" w:themeColor="text1"/>
+                                <w:sz w:val="14"/>
+                                <w:szCs w:val="14"/>
+                                <w:lang w:val="en-US"/>
+                              </w:rPr>
+                              <w:t xml:space="preserve"> </w:t>
+                            </w:r>
+                            <w:r>
+                              <w:rPr>
+                                <w:lang w:val="en-US"/>
+                              </w:rPr>
+                              <w:t xml:space="preserve">matchstick </w:t>
+                            </w:r>
+                            <w:proofErr w:type="gramStart"/>
+                            <w:r>
+                              <w:rPr>
+                                <w:lang w:val="en-US"/>
+                              </w:rPr>
+                              <w:t>button</w:t>
+                            </w:r>
+                            <w:proofErr w:type="gramEnd"/>
+                          </w:p>
+                        </w:txbxContent>
+                      </wps:txbx>
+                      <wps:bodyPr rot="0" vert="horz" wrap="square" lIns="91440" tIns="45720" rIns="91440" bIns="45720" anchor="t" anchorCtr="0" upright="1">
+                        <a:noAutofit/>
+                      </wps:bodyPr>
+                    </wps:wsp>
+                  </a:graphicData>
+                </a:graphic>
+                <wp14:sizeRelH relativeFrom="margin">
+                  <wp14:pctWidth>0</wp14:pctWidth>
+                </wp14:sizeRelH>
+                <wp14:sizeRelV relativeFrom="margin">
+                  <wp14:pctHeight>0</wp14:pctHeight>
+                </wp14:sizeRelV>
+              </wp:anchor>
+            </w:drawing>
+          </mc:Choice>
+          <mc:Fallback>
+            <w:pict>
+              <v:shape w14:anchorId="520DBB4B" id="Text Box 77" o:spid="_x0000_s1034" type="#_x0000_t202" style="position:absolute;margin-left:163pt;margin-top:30.45pt;width:18.7pt;height:15.8pt;z-index:-251497472;visibility:visible;mso-wrap-style:square;mso-width-percent:0;mso-height-percent:0;mso-wrap-distance-left:9pt;mso-wrap-distance-top:3.6pt;mso-wrap-distance-right:9pt;mso-wrap-distance-bottom:3.6pt;mso-position-horizontal:absolute;mso-position-horizontal-relative:text;mso-position-vertical:absolute;mso-position-vertical-relative:text;mso-width-percent:0;mso-height-percent:0;mso-width-relative:margin;mso-height-relative:margin;v-text-anchor:top" o:gfxdata="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" filled="f" stroked="f">
+                <v:textbox>
+                  <w:txbxContent>
+                    <w:p>
+                      <w:pPr>
+                        <w:jc w:val="center"/>
+                        <w:rPr>
+                          <w:lang w:val="en-US"/>
+                        </w:rPr>
+                      </w:pPr>
+                      <w:r>
+                        <w:rPr>
+                          <w:b/>
+                          <w:bCs/>
+                          <w:color w:val="000000" w:themeColor="text1"/>
+                          <w:sz w:val="14"/>
+                          <w:szCs w:val="14"/>
+                          <w:lang w:val="en-US"/>
+                        </w:rPr>
+                        <w:t>4</w:t>
+                      </w:r>
+                      <w:r>
+                        <w:rPr>
+                          <w:color w:val="000000" w:themeColor="text1"/>
+                          <w:sz w:val="14"/>
+                          <w:szCs w:val="14"/>
+                          <w:lang w:val="en-US"/>
+                        </w:rPr>
+                        <w:t xml:space="preserve"> </w:t>
+                      </w:r>
+                      <w:r>
+                        <w:rPr>
+                          <w:lang w:val="en-US"/>
+                        </w:rPr>
+                        <w:t xml:space="preserve">matchstick </w:t>
+                      </w:r>
+                      <w:proofErr w:type="gramStart"/>
+                      <w:r>
+                        <w:rPr>
+                          <w:lang w:val="en-US"/>
+                        </w:rPr>
+                        <w:t>button</w:t>
+                      </w:r>
+                      <w:proofErr w:type="gramEnd"/>
+                    </w:p>
+                  </w:txbxContent>
+                </v:textbox>
+                <w10:wrap type="through"/>
+              </v:shape>
+            </w:pict>
+          </mc:Fallback>
+        </mc:AlternateContent>
+      </w:r>
+      <w:r>
+        <w:rPr>
+          <w:noProof/>
+        </w:rPr>
+        <mc:AlternateContent>
+          <mc:Choice Requires="wps">
+            <w:drawing>
+              <wp:anchor distT="45720" distB="45720" distL="114300" distR="114300" simplePos="0" relativeHeight="251816960" behindDoc="1" locked="0" layoutInCell="1" allowOverlap="1" wp14:anchorId="260CF783" wp14:editId="2E83A516">
+                <wp:simplePos x="0" y="0"/>
+                <wp:positionH relativeFrom="column">
+                  <wp:posOffset>1864789</wp:posOffset>
+                </wp:positionH>
+                <wp:positionV relativeFrom="paragraph">
+                  <wp:posOffset>381000</wp:posOffset>
+                </wp:positionV>
+                <wp:extent cx="237490" cy="200660"/>
+                <wp:effectExtent l="0" t="0" r="0" b="0"/>
+                <wp:wrapThrough wrapText="bothSides">
+                  <wp:wrapPolygon edited="0">
+                    <wp:start x="5198" y="0"/>
+                    <wp:lineTo x="5198" y="18456"/>
+                    <wp:lineTo x="15594" y="18456"/>
+                    <wp:lineTo x="15594" y="0"/>
+                    <wp:lineTo x="5198" y="0"/>
+                  </wp:wrapPolygon>
+                </wp:wrapThrough>
+                <wp:docPr id="75" name="Text Box 75"/>
+                <wp:cNvGraphicFramePr>
+                  <a:graphicFrameLocks xmlns:a="http://schemas.openxmlformats.org/drawingml/2006/main"/>
+                </wp:cNvGraphicFramePr>
+                <a:graphic xmlns:a="http://schemas.openxmlformats.org/drawingml/2006/main">
+                  <a:graphicData uri="http://schemas.microsoft.com/office/word/2010/wordprocessingShape">
+                    <wps:wsp>
+                      <wps:cNvSpPr txBox="1">
+                        <a:spLocks noChangeArrowheads="1"/>
+                      </wps:cNvSpPr>
+                      <wps:spPr bwMode="auto">
+                        <a:xfrm>
+                          <a:off x="0" y="0"/>
+                          <a:ext cx="237490" cy="200660"/>
+                        </a:xfrm>
+                        <a:prstGeom prst="rect">
+                          <a:avLst/>
+                        </a:prstGeom>
+                        <a:noFill/>
+                        <a:ln w="9525">
+                          <a:noFill/>
+                          <a:miter lim="800000"/>
+                          <a:headEnd/>
+                          <a:tailEnd/>
+                        </a:ln>
+                      </wps:spPr>
+                      <wps:txbx>
+                        <w:txbxContent>
+                          <w:p>
+                            <w:pPr>
+                              <w:jc w:val="center"/>
+                              <w:rPr>
+                                <w:lang w:val="en-US"/>
+                              </w:rPr>
+                            </w:pPr>
+                            <w:r>
+                              <w:rPr>
+                                <w:b/>
+                                <w:bCs/>
+                                <w:color w:val="000000" w:themeColor="text1"/>
+                                <w:sz w:val="14"/>
+                                <w:szCs w:val="14"/>
+                                <w:lang w:val="en-US"/>
+                              </w:rPr>
+                              <w:t>5</w:t>
+                            </w:r>
+                            <w:r>
+                              <w:rPr>
+                                <w:color w:val="000000" w:themeColor="text1"/>
+                                <w:sz w:val="14"/>
+                                <w:szCs w:val="14"/>
+                                <w:lang w:val="en-US"/>
+                              </w:rPr>
+                              <w:t xml:space="preserve"> </w:t>
+                            </w:r>
+                            <w:r>
+                              <w:rPr>
+                                <w:lang w:val="en-US"/>
+                              </w:rPr>
+                              <w:t xml:space="preserve">matchstick </w:t>
+                            </w:r>
+                            <w:proofErr w:type="gramStart"/>
+                            <w:r>
+                              <w:rPr>
+                                <w:lang w:val="en-US"/>
+                              </w:rPr>
+                              <w:t>button</w:t>
+                            </w:r>
+                            <w:proofErr w:type="gramEnd"/>
+                          </w:p>
+                        </w:txbxContent>
+                      </wps:txbx>
+                      <wps:bodyPr rot="0" vert="horz" wrap="square" lIns="91440" tIns="45720" rIns="91440" bIns="45720" anchor="t" anchorCtr="0" upright="1">
+                        <a:noAutofit/>
+                      </wps:bodyPr>
+                    </wps:wsp>
+                  </a:graphicData>
+                </a:graphic>
+                <wp14:sizeRelH relativeFrom="margin">
+                  <wp14:pctWidth>0</wp14:pctWidth>
+                </wp14:sizeRelH>
+                <wp14:sizeRelV relativeFrom="margin">
+                  <wp14:pctHeight>0</wp14:pctHeight>
+                </wp14:sizeRelV>
+              </wp:anchor>
+            </w:drawing>
+          </mc:Choice>
+          <mc:Fallback>
+            <w:pict>
+              <v:shape w14:anchorId="260CF783" id="Text Box 75" o:spid="_x0000_s1035" type="#_x0000_t202" style="position:absolute;margin-left:146.85pt;margin-top:30pt;width:18.7pt;height:15.8pt;z-index:-251499520;visibility:visible;mso-wrap-style:square;mso-width-percent:0;mso-height-percent:0;mso-wrap-distance-left:9pt;mso-wrap-distance-top:3.6pt;mso-wrap-distance-right:9pt;mso-wrap-distance-bottom:3.6pt;mso-position-horizontal:absolute;mso-position-horizontal-relative:text;mso-position-vertical:absolute;mso-position-vertical-relative:text;mso-width-percent:0;mso-height-percent:0;mso-width-relative:margin;mso-height-relative:margin;v-text-anchor:top" o:gfxdata="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" filled="f" stroked="f">
+                <v:textbox>
+                  <w:txbxContent>
+                    <w:p>
+                      <w:pPr>
+                        <w:jc w:val="center"/>
+                        <w:rPr>
+                          <w:lang w:val="en-US"/>
+                        </w:rPr>
+                      </w:pPr>
+                      <w:r>
+                        <w:rPr>
+                          <w:b/>
+                          <w:bCs/>
+                          <w:color w:val="000000" w:themeColor="text1"/>
+                          <w:sz w:val="14"/>
+                          <w:szCs w:val="14"/>
+                          <w:lang w:val="en-US"/>
+                        </w:rPr>
+                        <w:t>5</w:t>
+                      </w:r>
+                      <w:r>
+                        <w:rPr>
+                          <w:color w:val="000000" w:themeColor="text1"/>
+                          <w:sz w:val="14"/>
+                          <w:szCs w:val="14"/>
+                          <w:lang w:val="en-US"/>
+                        </w:rPr>
+                        <w:t xml:space="preserve"> </w:t>
+                      </w:r>
+                      <w:r>
+                        <w:rPr>
+                          <w:lang w:val="en-US"/>
+                        </w:rPr>
+                        <w:t xml:space="preserve">matchstick </w:t>
+                      </w:r>
+                      <w:proofErr w:type="gramStart"/>
+                      <w:r>
+                        <w:rPr>
+                          <w:lang w:val="en-US"/>
+                        </w:rPr>
+                        <w:t>button</w:t>
+                      </w:r>
+                      <w:proofErr w:type="gramEnd"/>
+                    </w:p>
+                  </w:txbxContent>
+                </v:textbox>
+                <w10:wrap type="through"/>
+              </v:shape>
+            </w:pict>
+          </mc:Fallback>
+        </mc:AlternateContent>
+      </w:r>
+      <w:r>
+        <w:rPr>
+          <w:noProof/>
+        </w:rPr>
+        <mc:AlternateContent>
+          <mc:Choice Requires="wps">
+            <w:drawing>
+              <wp:anchor distT="45720" distB="45720" distL="114300" distR="114300" simplePos="0" relativeHeight="251814912" behindDoc="1" locked="0" layoutInCell="1" allowOverlap="1" wp14:anchorId="36F9F820" wp14:editId="0B60FE7C">
+                <wp:simplePos x="0" y="0"/>
+                <wp:positionH relativeFrom="column">
+                  <wp:posOffset>1716405</wp:posOffset>
+                </wp:positionH>
+                <wp:positionV relativeFrom="paragraph">
+                  <wp:posOffset>188389</wp:posOffset>
+                </wp:positionV>
+                <wp:extent cx="237490" cy="200660"/>
+                <wp:effectExtent l="0" t="0" r="0" b="0"/>
+                <wp:wrapThrough wrapText="bothSides">
+                  <wp:wrapPolygon edited="0">
+                    <wp:start x="5198" y="0"/>
+                    <wp:lineTo x="5198" y="18456"/>
+                    <wp:lineTo x="15594" y="18456"/>
+                    <wp:lineTo x="15594" y="0"/>
+                    <wp:lineTo x="5198" y="0"/>
+                  </wp:wrapPolygon>
+                </wp:wrapThrough>
+                <wp:docPr id="73" name="Text Box 73"/>
+                <wp:cNvGraphicFramePr>
+                  <a:graphicFrameLocks xmlns:a="http://schemas.openxmlformats.org/drawingml/2006/main"/>
+                </wp:cNvGraphicFramePr>
+                <a:graphic xmlns:a="http://schemas.openxmlformats.org/drawingml/2006/main">
+                  <a:graphicData uri="http://schemas.microsoft.com/office/word/2010/wordprocessingShape">
+                    <wps:wsp>
+                      <wps:cNvSpPr txBox="1">
+                        <a:spLocks noChangeArrowheads="1"/>
+                      </wps:cNvSpPr>
+                      <wps:spPr bwMode="auto">
+                        <a:xfrm>
+                          <a:off x="0" y="0"/>
+                          <a:ext cx="237490" cy="200660"/>
+                        </a:xfrm>
+                        <a:prstGeom prst="rect">
+                          <a:avLst/>
+                        </a:prstGeom>
+                        <a:noFill/>
+                        <a:ln w="9525">
+                          <a:noFill/>
+                          <a:miter lim="800000"/>
+                          <a:headEnd/>
+                          <a:tailEnd/>
+                        </a:ln>
+                      </wps:spPr>
+                      <wps:txbx>
+                        <w:txbxContent>
+                          <w:p>
+                            <w:pPr>
+                              <w:jc w:val="center"/>
+                              <w:rPr>
+                                <w:lang w:val="en-US"/>
+                              </w:rPr>
+                            </w:pPr>
+                            <w:r>
+                              <w:rPr>
+                                <w:b/>
+                                <w:bCs/>
+                                <w:color w:val="000000" w:themeColor="text1"/>
+                                <w:sz w:val="14"/>
+                                <w:szCs w:val="14"/>
+                                <w:lang w:val="en-US"/>
+                              </w:rPr>
+                              <w:t>6</w:t>
+                            </w:r>
+                            <w:r>
+                              <w:rPr>
+                                <w:color w:val="000000" w:themeColor="text1"/>
+                                <w:sz w:val="14"/>
+                                <w:szCs w:val="14"/>
+                                <w:lang w:val="en-US"/>
+                              </w:rPr>
+                              <w:t xml:space="preserve"> </w:t>
+                            </w:r>
+                            <w:r>
+                              <w:rPr>
+                                <w:lang w:val="en-US"/>
+                              </w:rPr>
+                              <w:t xml:space="preserve">matchstick </w:t>
+                            </w:r>
+                            <w:proofErr w:type="gramStart"/>
+                            <w:r>
+                              <w:rPr>
+                                <w:lang w:val="en-US"/>
+                              </w:rPr>
+                              <w:t>button</w:t>
+                            </w:r>
+                            <w:proofErr w:type="gramEnd"/>
+                          </w:p>
+                        </w:txbxContent>
+                      </wps:txbx>
+                      <wps:bodyPr rot="0" vert="horz" wrap="square" lIns="91440" tIns="45720" rIns="91440" bIns="45720" anchor="t" anchorCtr="0" upright="1">
+                        <a:noAutofit/>
+                      </wps:bodyPr>
+                    </wps:wsp>
+                  </a:graphicData>
+                </a:graphic>
+                <wp14:sizeRelH relativeFrom="margin">
+                  <wp14:pctWidth>0</wp14:pctWidth>
+                </wp14:sizeRelH>
+                <wp14:sizeRelV relativeFrom="margin">
+                  <wp14:pctHeight>0</wp14:pctHeight>
+                </wp14:sizeRelV>
+              </wp:anchor>
+            </w:drawing>
+          </mc:Choice>
+          <mc:Fallback>
+            <w:pict>
+              <v:shape w14:anchorId="36F9F820" id="Text Box 73" o:spid="_x0000_s1036" type="#_x0000_t202" style="position:absolute;margin-left:135.15pt;margin-top:14.85pt;width:18.7pt;height:15.8pt;z-index:-251501568;visibility:visible;mso-wrap-style:square;mso-width-percent:0;mso-height-percent:0;mso-wrap-distance-left:9pt;mso-wrap-distance-top:3.6pt;mso-wrap-distance-right:9pt;mso-wrap-distance-bottom:3.6pt;mso-position-horizontal:absolute;mso-position-horizontal-relative:text;mso-position-vertical:absolute;mso-position-vertical-relative:text;mso-width-percent:0;mso-height-percent:0;mso-width-relative:margin;mso-height-relative:margin;v-text-anchor:top" o:gfxdata="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" filled="f" stroked="f">
+                <v:textbox>
+                  <w:txbxContent>
+                    <w:p>
+                      <w:pPr>
+                        <w:jc w:val="center"/>
+                        <w:rPr>
+                          <w:lang w:val="en-US"/>
+                        </w:rPr>
+                      </w:pPr>
+                      <w:r>
+                        <w:rPr>
+                          <w:b/>
+                          <w:bCs/>
+                          <w:color w:val="000000" w:themeColor="text1"/>
+                          <w:sz w:val="14"/>
+                          <w:szCs w:val="14"/>
+                          <w:lang w:val="en-US"/>
+                        </w:rPr>
+                        <w:t>6</w:t>
+                      </w:r>
+                      <w:r>
+                        <w:rPr>
+                          <w:color w:val="000000" w:themeColor="text1"/>
+                          <w:sz w:val="14"/>
+                          <w:szCs w:val="14"/>
+                          <w:lang w:val="en-US"/>
+                        </w:rPr>
+                        <w:t xml:space="preserve"> </w:t>
+                      </w:r>
+                      <w:r>
+                        <w:rPr>
+                          <w:lang w:val="en-US"/>
+                        </w:rPr>
+                        <w:t xml:space="preserve">matchstick </w:t>
+                      </w:r>
+                      <w:proofErr w:type="gramStart"/>
+                      <w:r>
+                        <w:rPr>
+                          <w:lang w:val="en-US"/>
+                        </w:rPr>
+                        <w:t>button</w:t>
+                      </w:r>
+                      <w:proofErr w:type="gramEnd"/>
+                    </w:p>
+                  </w:txbxContent>
+                </v:textbox>
+                <w10:wrap type="through"/>
+              </v:shape>
+            </w:pict>
+          </mc:Fallback>
+        </mc:AlternateContent>
+      </w:r>
+      <w:r>
+        <w:rPr>
+          <w:noProof/>
+        </w:rPr>
+        <mc:AlternateContent>
+          <mc:Choice Requires="wps">
+            <w:drawing>
+              <wp:anchor distT="45720" distB="45720" distL="114300" distR="114300" simplePos="0" relativeHeight="251810816" behindDoc="1" locked="0" layoutInCell="1" allowOverlap="1" wp14:anchorId="1386CFD2" wp14:editId="230F8515">
+                <wp:simplePos x="0" y="0"/>
+                <wp:positionH relativeFrom="column">
+                  <wp:posOffset>2445385</wp:posOffset>
+                </wp:positionH>
+                <wp:positionV relativeFrom="paragraph">
+                  <wp:posOffset>183944</wp:posOffset>
+                </wp:positionV>
+                <wp:extent cx="237490" cy="200660"/>
+                <wp:effectExtent l="0" t="0" r="0" b="0"/>
+                <wp:wrapThrough wrapText="bothSides">
+                  <wp:wrapPolygon edited="0">
+                    <wp:start x="5198" y="0"/>
+                    <wp:lineTo x="5198" y="18456"/>
+                    <wp:lineTo x="15594" y="18456"/>
+                    <wp:lineTo x="15594" y="0"/>
+                    <wp:lineTo x="5198" y="0"/>
+                  </wp:wrapPolygon>
+                </wp:wrapThrough>
+                <wp:docPr id="70" name="Text Box 70"/>
+                <wp:cNvGraphicFramePr>
+                  <a:graphicFrameLocks xmlns:a="http://schemas.openxmlformats.org/drawingml/2006/main"/>
+                </wp:cNvGraphicFramePr>
+                <a:graphic xmlns:a="http://schemas.openxmlformats.org/drawingml/2006/main">
+                  <a:graphicData uri="http://schemas.microsoft.com/office/word/2010/wordprocessingShape">
+                    <wps:wsp>
+                      <wps:cNvSpPr txBox="1">
+                        <a:spLocks noChangeArrowheads="1"/>
+                      </wps:cNvSpPr>
+                      <wps:spPr bwMode="auto">
+                        <a:xfrm>
+                          <a:off x="0" y="0"/>
+                          <a:ext cx="237490" cy="200660"/>
+                        </a:xfrm>
+                        <a:prstGeom prst="rect">
+                          <a:avLst/>
+                        </a:prstGeom>
+                        <a:noFill/>
+                        <a:ln w="9525">
+                          <a:noFill/>
+                          <a:miter lim="800000"/>
+                          <a:headEnd/>
+                          <a:tailEnd/>
+                        </a:ln>
+                      </wps:spPr>
+                      <wps:txbx>
+                        <w:txbxContent>
+                          <w:p>
+                            <w:pPr>
+                              <w:jc w:val="center"/>
+                              <w:rPr>
+                                <w:lang w:val="en-US"/>
+                              </w:rPr>
+                            </w:pPr>
+                            <w:r>
+                              <w:rPr>
+                                <w:b/>
+                                <w:bCs/>
+                                <w:color w:val="000000" w:themeColor="text1"/>
+                                <w:sz w:val="14"/>
+                                <w:szCs w:val="14"/>
+                                <w:lang w:val="en-US"/>
+                              </w:rPr>
+                              <w:t>2</w:t>
+                            </w:r>
+                            <w:r>
+                              <w:rPr>
+                                <w:color w:val="000000" w:themeColor="text1"/>
+                                <w:sz w:val="14"/>
+                                <w:szCs w:val="14"/>
+                                <w:lang w:val="en-US"/>
+                              </w:rPr>
+                              <w:t xml:space="preserve"> </w:t>
+                            </w:r>
+                            <w:r>
+                              <w:rPr>
+                                <w:lang w:val="en-US"/>
+                              </w:rPr>
+                              <w:t xml:space="preserve">matchstick </w:t>
+                            </w:r>
+                            <w:proofErr w:type="gramStart"/>
+                            <w:r>
+                              <w:rPr>
+                                <w:lang w:val="en-US"/>
+                              </w:rPr>
+                              <w:t>button</w:t>
+                            </w:r>
+                            <w:proofErr w:type="gramEnd"/>
+                          </w:p>
+                        </w:txbxContent>
+                      </wps:txbx>
+                      <wps:bodyPr rot="0" vert="horz" wrap="square" lIns="91440" tIns="45720" rIns="91440" bIns="45720" anchor="t" anchorCtr="0" upright="1">
+                        <a:noAutofit/>
+                      </wps:bodyPr>
+                    </wps:wsp>
+                  </a:graphicData>
+                </a:graphic>
+                <wp14:sizeRelH relativeFrom="margin">
+                  <wp14:pctWidth>0</wp14:pctWidth>
+                </wp14:sizeRelH>
+                <wp14:sizeRelV relativeFrom="margin">
+                  <wp14:pctHeight>0</wp14:pctHeight>
+                </wp14:sizeRelV>
+              </wp:anchor>
+            </w:drawing>
+          </mc:Choice>
+          <mc:Fallback>
+            <w:pict>
+              <v:shape w14:anchorId="1386CFD2" id="Text Box 70" o:spid="_x0000_s1037" type="#_x0000_t202" style="position:absolute;margin-left:192.55pt;margin-top:14.5pt;width:18.7pt;height:15.8pt;z-index:-251505664;visibility:visible;mso-wrap-style:square;mso-width-percent:0;mso-height-percent:0;mso-wrap-distance-left:9pt;mso-wrap-distance-top:3.6pt;mso-wrap-distance-right:9pt;mso-wrap-distance-bottom:3.6pt;mso-position-horizontal:absolute;mso-position-horizontal-relative:text;mso-position-vertical:absolute;mso-position-vertical-relative:text;mso-width-percent:0;mso-height-percent:0;mso-width-relative:margin;mso-height-relative:margin;v-text-anchor:top" o:gfxdata="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" filled="f" stroked="f">
+                <v:textbox>
+                  <w:txbxContent>
+                    <w:p>
+                      <w:pPr>
+                        <w:jc w:val="center"/>
+                        <w:rPr>
+                          <w:lang w:val="en-US"/>
+                        </w:rPr>
+                      </w:pPr>
+                      <w:r>
+                        <w:rPr>
+                          <w:b/>
+                          <w:bCs/>
+                          <w:color w:val="000000" w:themeColor="text1"/>
+                          <w:sz w:val="14"/>
+                          <w:szCs w:val="14"/>
+                          <w:lang w:val="en-US"/>
+                        </w:rPr>
+                        <w:t>2</w:t>
+                      </w:r>
+                      <w:r>
+                        <w:rPr>
+                          <w:color w:val="000000" w:themeColor="text1"/>
+                          <w:sz w:val="14"/>
+                          <w:szCs w:val="14"/>
+                          <w:lang w:val="en-US"/>
+                        </w:rPr>
+                        <w:t xml:space="preserve"> </w:t>
+                      </w:r>
+                      <w:r>
+                        <w:rPr>
+                          <w:lang w:val="en-US"/>
+                        </w:rPr>
+                        <w:t xml:space="preserve">matchstick </w:t>
+                      </w:r>
+                      <w:proofErr w:type="gramStart"/>
+                      <w:r>
+                        <w:rPr>
+                          <w:lang w:val="en-US"/>
+                        </w:rPr>
+                        <w:t>button</w:t>
+                      </w:r>
+                      <w:proofErr w:type="gramEnd"/>
+                    </w:p>
+                  </w:txbxContent>
+                </v:textbox>
+                <w10:wrap type="through"/>
+              </v:shape>
+            </w:pict>
+          </mc:Fallback>
+        </mc:AlternateContent>
+      </w:r>
+      <w:r>
+        <w:rPr>
+          <w:noProof/>
+        </w:rPr>
+        <mc:AlternateContent>
+          <mc:Choice Requires="wps">
+            <w:drawing>
+              <wp:anchor distT="45720" distB="45720" distL="114300" distR="114300" simplePos="0" relativeHeight="251783168" behindDoc="1" locked="0" layoutInCell="1" allowOverlap="1" wp14:anchorId="2196743A" wp14:editId="25714CA6">
                 <wp:simplePos x="0" y="0"/>
                 <wp:positionH relativeFrom="column">
                   <wp:posOffset>5029835</wp:posOffset>
@@ -5320,7 +6566,7 @@
           </mc:Choice>
           <mc:Fallback>
             <w:pict>
-              <v:shape w14:anchorId="2196743A" id="Text Box 152" o:spid="_x0000_s1031" type="#_x0000_t202" style="position:absolute;margin-left:396.05pt;margin-top:9.75pt;width:58.75pt;height:20.65pt;z-index:-251533312;visibility:visible;mso-wrap-style:square;mso-width-percent:0;mso-height-percent:0;mso-wrap-distance-left:9pt;mso-wrap-distance-top:3.6pt;mso-wrap-distance-right:9pt;mso-wrap-distance-bottom:3.6pt;mso-position-horizontal:absolute;mso-position-horizontal-relative:text;mso-position-vertical:absolute;mso-position-vertical-relative:text;mso-width-percent:0;mso-height-percent:0;mso-width-relative:margin;mso-height-relative:margin;v-text-anchor:top" o:gfxdata="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">
+              <v:shape w14:anchorId="2196743A" id="Text Box 152" o:spid="_x0000_s1038" type="#_x0000_t202" style="position:absolute;margin-left:396.05pt;margin-top:9.75pt;width:58.75pt;height:20.65pt;z-index:-251533312;visibility:visible;mso-wrap-style:square;mso-width-percent:0;mso-height-percent:0;mso-wrap-distance-left:9pt;mso-wrap-distance-top:3.6pt;mso-wrap-distance-right:9pt;mso-wrap-distance-bottom:3.6pt;mso-position-horizontal:absolute;mso-position-horizontal-relative:text;mso-position-vertical:absolute;mso-position-vertical-relative:text;mso-width-percent:0;mso-height-percent:0;mso-width-relative:margin;mso-height-relative:margin;v-text-anchor:top" o:gfxdata="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">
                 <v:textbox>
                   <w:txbxContent>
                     <w:p>
@@ -5356,7 +6602,7 @@
           <w:noProof/>
         </w:rPr>
         <w:drawing>
-          <wp:inline distT="0" distB="0" distL="0" distR="0" wp14:anchorId="1DF7E418" wp14:editId="08B8C676">
+          <wp:inline distT="0" distB="0" distL="0" distR="0" wp14:anchorId="1DF7E418" wp14:editId="069643DD">
             <wp:extent cx="380246" cy="381211"/>
             <wp:effectExtent l="0" t="0" r="1270" b="0"/>
             <wp:docPr id="137" name="Picture 137" descr="Icon&#10;&#10;Description automatically generated"/>
@@ -5412,7 +6658,7 @@
           <w:noProof/>
         </w:rPr>
         <w:drawing>
-          <wp:inline distT="0" distB="0" distL="0" distR="0" wp14:anchorId="2A4C7FF6" wp14:editId="33A24B06">
+          <wp:inline distT="0" distB="0" distL="0" distR="0" wp14:anchorId="2A4C7FF6" wp14:editId="4DB63AAB">
             <wp:extent cx="387986" cy="384048"/>
             <wp:effectExtent l="0" t="0" r="0" b="0"/>
             <wp:docPr id="138" name="Picture 138" descr="Icon&#10;&#10;Description automatically generated"/>
@@ -5468,7 +6714,7 @@
           <w:noProof/>
         </w:rPr>
         <w:drawing>
-          <wp:inline distT="0" distB="0" distL="0" distR="0" wp14:anchorId="3B905799" wp14:editId="7424FAD2">
+          <wp:inline distT="0" distB="0" distL="0" distR="0" wp14:anchorId="3B905799" wp14:editId="62F5939A">
             <wp:extent cx="384175" cy="382270"/>
             <wp:effectExtent l="0" t="0" r="0" b="0"/>
             <wp:docPr id="139" name="Picture 139" descr="Icon&#10;&#10;Description automatically generated"/>
@@ -5603,7 +6849,7 @@
                 <w:szCs w:val="14"/>
               </w:rPr>
               <w:drawing>
-                <wp:inline distT="0" distB="0" distL="0" distR="0" wp14:anchorId="2241AF40" wp14:editId="4CED019E">
+                <wp:inline distT="0" distB="0" distL="0" distR="0" wp14:anchorId="2241AF40" wp14:editId="022C60DA">
                   <wp:extent cx="238125" cy="238125"/>
                   <wp:effectExtent l="0" t="0" r="0" b="9525"/>
                   <wp:docPr id="185" name="Graphic 185" descr="Fire with solid fill"/>
@@ -5701,7 +6947,7 @@
                 <w:szCs w:val="14"/>
               </w:rPr>
               <w:drawing>
-                <wp:inline distT="0" distB="0" distL="0" distR="0" wp14:anchorId="3B63DC4C" wp14:editId="0107178B">
+                <wp:inline distT="0" distB="0" distL="0" distR="0" wp14:anchorId="3B63DC4C" wp14:editId="7B8C3FDE">
                   <wp:extent cx="238125" cy="238125"/>
                   <wp:effectExtent l="0" t="0" r="0" b="9525"/>
                   <wp:docPr id="186" name="Graphic 186" descr="Fire with solid fill"/>
@@ -5799,7 +7045,7 @@
                 <w:szCs w:val="14"/>
               </w:rPr>
               <w:drawing>
-                <wp:inline distT="0" distB="0" distL="0" distR="0" wp14:anchorId="081EF15D" wp14:editId="261E234D">
+                <wp:inline distT="0" distB="0" distL="0" distR="0" wp14:anchorId="081EF15D" wp14:editId="4E7B1C17">
                   <wp:extent cx="238125" cy="238125"/>
                   <wp:effectExtent l="0" t="0" r="0" b="9525"/>
                   <wp:docPr id="187" name="Graphic 187" descr="Fire with solid fill"/>
@@ -5874,7 +7120,7 @@
                 <w:szCs w:val="14"/>
               </w:rPr>
               <w:drawing>
-                <wp:inline distT="0" distB="0" distL="0" distR="0" wp14:anchorId="6D3D0DE2" wp14:editId="5A4A958B">
+                <wp:inline distT="0" distB="0" distL="0" distR="0" wp14:anchorId="6D3D0DE2" wp14:editId="63F1733F">
                   <wp:extent cx="238125" cy="238125"/>
                   <wp:effectExtent l="0" t="0" r="0" b="9525"/>
                   <wp:docPr id="188" name="Graphic 188" descr="Fire with solid fill"/>
@@ -5972,7 +7218,7 @@
                 <w:szCs w:val="14"/>
               </w:rPr>
               <w:drawing>
-                <wp:inline distT="0" distB="0" distL="0" distR="0" wp14:anchorId="7A57D015" wp14:editId="15D6A6A0">
+                <wp:inline distT="0" distB="0" distL="0" distR="0" wp14:anchorId="7A57D015" wp14:editId="40DF305F">
                   <wp:extent cx="238125" cy="238125"/>
                   <wp:effectExtent l="0" t="0" r="0" b="9525"/>
                   <wp:docPr id="189" name="Graphic 189" descr="Fire with solid fill"/>
@@ -6070,7 +7316,7 @@
                 <w:szCs w:val="14"/>
               </w:rPr>
               <w:drawing>
-                <wp:inline distT="0" distB="0" distL="0" distR="0" wp14:anchorId="66C2F84D" wp14:editId="60BC9A4E">
+                <wp:inline distT="0" distB="0" distL="0" distR="0" wp14:anchorId="66C2F84D" wp14:editId="4D4F8959">
                   <wp:extent cx="238125" cy="238125"/>
                   <wp:effectExtent l="0" t="0" r="0" b="9525"/>
                   <wp:docPr id="190" name="Graphic 190" descr="Fire with solid fill"/>
@@ -6127,7 +7373,327 @@
         <mc:AlternateContent>
           <mc:Choice Requires="wps">
             <w:drawing>
-              <wp:anchor distT="45720" distB="45720" distL="114300" distR="114300" simplePos="0" relativeHeight="251785216" behindDoc="1" locked="0" layoutInCell="1" allowOverlap="1" wp14:anchorId="7DB65CE0" wp14:editId="28C85479">
+              <wp:anchor distT="45720" distB="45720" distL="114300" distR="114300" simplePos="0" relativeHeight="251825152" behindDoc="1" locked="0" layoutInCell="1" allowOverlap="1" wp14:anchorId="6360EF83" wp14:editId="38A0BBC8">
+                <wp:simplePos x="0" y="0"/>
+                <wp:positionH relativeFrom="column">
+                  <wp:posOffset>1724660</wp:posOffset>
+                </wp:positionH>
+                <wp:positionV relativeFrom="paragraph">
+                  <wp:posOffset>265001</wp:posOffset>
+                </wp:positionV>
+                <wp:extent cx="237490" cy="200660"/>
+                <wp:effectExtent l="0" t="0" r="0" b="0"/>
+                <wp:wrapThrough wrapText="bothSides">
+                  <wp:wrapPolygon edited="0">
+                    <wp:start x="5198" y="0"/>
+                    <wp:lineTo x="5198" y="18456"/>
+                    <wp:lineTo x="15594" y="18456"/>
+                    <wp:lineTo x="15594" y="0"/>
+                    <wp:lineTo x="5198" y="0"/>
+                  </wp:wrapPolygon>
+                </wp:wrapThrough>
+                <wp:docPr id="81" name="Text Box 81"/>
+                <wp:cNvGraphicFramePr>
+                  <a:graphicFrameLocks xmlns:a="http://schemas.openxmlformats.org/drawingml/2006/main"/>
+                </wp:cNvGraphicFramePr>
+                <a:graphic xmlns:a="http://schemas.openxmlformats.org/drawingml/2006/main">
+                  <a:graphicData uri="http://schemas.microsoft.com/office/word/2010/wordprocessingShape">
+                    <wps:wsp>
+                      <wps:cNvSpPr txBox="1">
+                        <a:spLocks noChangeArrowheads="1"/>
+                      </wps:cNvSpPr>
+                      <wps:spPr bwMode="auto">
+                        <a:xfrm>
+                          <a:off x="0" y="0"/>
+                          <a:ext cx="237490" cy="200660"/>
+                        </a:xfrm>
+                        <a:prstGeom prst="rect">
+                          <a:avLst/>
+                        </a:prstGeom>
+                        <a:noFill/>
+                        <a:ln w="9525">
+                          <a:noFill/>
+                          <a:miter lim="800000"/>
+                          <a:headEnd/>
+                          <a:tailEnd/>
+                        </a:ln>
+                      </wps:spPr>
+                      <wps:txbx>
+                        <w:txbxContent>
+                          <w:p>
+                            <w:pPr>
+                              <w:jc w:val="center"/>
+                              <w:rPr>
+                                <w:lang w:val="en-US"/>
+                              </w:rPr>
+                            </w:pPr>
+                            <w:r>
+                              <w:rPr>
+                                <w:b/>
+                                <w:bCs/>
+                                <w:color w:val="000000" w:themeColor="text1"/>
+                                <w:sz w:val="14"/>
+                                <w:szCs w:val="14"/>
+                                <w:lang w:val="en-US"/>
+                              </w:rPr>
+                              <w:t>7</w:t>
+                            </w:r>
+                            <w:r>
+                              <w:rPr>
+                                <w:color w:val="000000" w:themeColor="text1"/>
+                                <w:sz w:val="14"/>
+                                <w:szCs w:val="14"/>
+                                <w:lang w:val="en-US"/>
+                              </w:rPr>
+                              <w:t xml:space="preserve"> </w:t>
+                            </w:r>
+                            <w:r>
+                              <w:rPr>
+                                <w:lang w:val="en-US"/>
+                              </w:rPr>
+                              <w:t xml:space="preserve">matchstick </w:t>
+                            </w:r>
+                            <w:proofErr w:type="gramStart"/>
+                            <w:r>
+                              <w:rPr>
+                                <w:lang w:val="en-US"/>
+                              </w:rPr>
+                              <w:t>button</w:t>
+                            </w:r>
+                            <w:proofErr w:type="gramEnd"/>
+                          </w:p>
+                        </w:txbxContent>
+                      </wps:txbx>
+                      <wps:bodyPr rot="0" vert="horz" wrap="square" lIns="91440" tIns="45720" rIns="91440" bIns="45720" anchor="t" anchorCtr="0" upright="1">
+                        <a:noAutofit/>
+                      </wps:bodyPr>
+                    </wps:wsp>
+                  </a:graphicData>
+                </a:graphic>
+                <wp14:sizeRelH relativeFrom="margin">
+                  <wp14:pctWidth>0</wp14:pctWidth>
+                </wp14:sizeRelH>
+                <wp14:sizeRelV relativeFrom="margin">
+                  <wp14:pctHeight>0</wp14:pctHeight>
+                </wp14:sizeRelV>
+              </wp:anchor>
+            </w:drawing>
+          </mc:Choice>
+          <mc:Fallback>
+            <w:pict>
+              <v:shape w14:anchorId="6360EF83" id="Text Box 81" o:spid="_x0000_s1039" type="#_x0000_t202" style="position:absolute;margin-left:135.8pt;margin-top:20.85pt;width:18.7pt;height:15.8pt;z-index:-251491328;visibility:visible;mso-wrap-style:square;mso-width-percent:0;mso-height-percent:0;mso-wrap-distance-left:9pt;mso-wrap-distance-top:3.6pt;mso-wrap-distance-right:9pt;mso-wrap-distance-bottom:3.6pt;mso-position-horizontal:absolute;mso-position-horizontal-relative:text;mso-position-vertical:absolute;mso-position-vertical-relative:text;mso-width-percent:0;mso-height-percent:0;mso-width-relative:margin;mso-height-relative:margin;v-text-anchor:top" o:gfxdata="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" filled="f" stroked="f">
+                <v:textbox>
+                  <w:txbxContent>
+                    <w:p>
+                      <w:pPr>
+                        <w:jc w:val="center"/>
+                        <w:rPr>
+                          <w:lang w:val="en-US"/>
+                        </w:rPr>
+                      </w:pPr>
+                      <w:r>
+                        <w:rPr>
+                          <w:b/>
+                          <w:bCs/>
+                          <w:color w:val="000000" w:themeColor="text1"/>
+                          <w:sz w:val="14"/>
+                          <w:szCs w:val="14"/>
+                          <w:lang w:val="en-US"/>
+                        </w:rPr>
+                        <w:t>7</w:t>
+                      </w:r>
+                      <w:r>
+                        <w:rPr>
+                          <w:color w:val="000000" w:themeColor="text1"/>
+                          <w:sz w:val="14"/>
+                          <w:szCs w:val="14"/>
+                          <w:lang w:val="en-US"/>
+                        </w:rPr>
+                        <w:t xml:space="preserve"> </w:t>
+                      </w:r>
+                      <w:r>
+                        <w:rPr>
+                          <w:lang w:val="en-US"/>
+                        </w:rPr>
+                        <w:t xml:space="preserve">matchstick </w:t>
+                      </w:r>
+                      <w:proofErr w:type="gramStart"/>
+                      <w:r>
+                        <w:rPr>
+                          <w:lang w:val="en-US"/>
+                        </w:rPr>
+                        <w:t>button</w:t>
+                      </w:r>
+                      <w:proofErr w:type="gramEnd"/>
+                    </w:p>
+                  </w:txbxContent>
+                </v:textbox>
+                <w10:wrap type="through"/>
+              </v:shape>
+            </w:pict>
+          </mc:Fallback>
+        </mc:AlternateContent>
+      </w:r>
+      <w:r>
+        <w:rPr>
+          <w:noProof/>
+        </w:rPr>
+        <mc:AlternateContent>
+          <mc:Choice Requires="wps">
+            <w:drawing>
+              <wp:anchor distT="45720" distB="45720" distL="114300" distR="114300" simplePos="0" relativeHeight="251823104" behindDoc="1" locked="0" layoutInCell="1" allowOverlap="1" wp14:anchorId="0505CDE4" wp14:editId="7BD22CFA">
+                <wp:simplePos x="0" y="0"/>
+                <wp:positionH relativeFrom="column">
+                  <wp:posOffset>2450465</wp:posOffset>
+                </wp:positionH>
+                <wp:positionV relativeFrom="paragraph">
+                  <wp:posOffset>259715</wp:posOffset>
+                </wp:positionV>
+                <wp:extent cx="237490" cy="200660"/>
+                <wp:effectExtent l="0" t="0" r="0" b="0"/>
+                <wp:wrapThrough wrapText="bothSides">
+                  <wp:wrapPolygon edited="0">
+                    <wp:start x="5198" y="0"/>
+                    <wp:lineTo x="5198" y="18456"/>
+                    <wp:lineTo x="15594" y="18456"/>
+                    <wp:lineTo x="15594" y="0"/>
+                    <wp:lineTo x="5198" y="0"/>
+                  </wp:wrapPolygon>
+                </wp:wrapThrough>
+                <wp:docPr id="79" name="Text Box 79"/>
+                <wp:cNvGraphicFramePr>
+                  <a:graphicFrameLocks xmlns:a="http://schemas.openxmlformats.org/drawingml/2006/main"/>
+                </wp:cNvGraphicFramePr>
+                <a:graphic xmlns:a="http://schemas.openxmlformats.org/drawingml/2006/main">
+                  <a:graphicData uri="http://schemas.microsoft.com/office/word/2010/wordprocessingShape">
+                    <wps:wsp>
+                      <wps:cNvSpPr txBox="1">
+                        <a:spLocks noChangeArrowheads="1"/>
+                      </wps:cNvSpPr>
+                      <wps:spPr bwMode="auto">
+                        <a:xfrm>
+                          <a:off x="0" y="0"/>
+                          <a:ext cx="237490" cy="200660"/>
+                        </a:xfrm>
+                        <a:prstGeom prst="rect">
+                          <a:avLst/>
+                        </a:prstGeom>
+                        <a:noFill/>
+                        <a:ln w="9525">
+                          <a:noFill/>
+                          <a:miter lim="800000"/>
+                          <a:headEnd/>
+                          <a:tailEnd/>
+                        </a:ln>
+                      </wps:spPr>
+                      <wps:txbx>
+                        <w:txbxContent>
+                          <w:p>
+                            <w:pPr>
+                              <w:jc w:val="center"/>
+                              <w:rPr>
+                                <w:lang w:val="en-US"/>
+                              </w:rPr>
+                            </w:pPr>
+                            <w:r>
+                              <w:rPr>
+                                <w:b/>
+                                <w:bCs/>
+                                <w:color w:val="000000" w:themeColor="text1"/>
+                                <w:sz w:val="14"/>
+                                <w:szCs w:val="14"/>
+                                <w:lang w:val="en-US"/>
+                              </w:rPr>
+                              <w:t>1</w:t>
+                            </w:r>
+                            <w:r>
+                              <w:rPr>
+                                <w:color w:val="000000" w:themeColor="text1"/>
+                                <w:sz w:val="14"/>
+                                <w:szCs w:val="14"/>
+                                <w:lang w:val="en-US"/>
+                              </w:rPr>
+                              <w:t xml:space="preserve"> </w:t>
+                            </w:r>
+                            <w:r>
+                              <w:rPr>
+                                <w:lang w:val="en-US"/>
+                              </w:rPr>
+                              <w:t>matchstick button</w:t>
+                            </w:r>
+                          </w:p>
+                        </w:txbxContent>
+                      </wps:txbx>
+                      <wps:bodyPr rot="0" vert="horz" wrap="square" lIns="91440" tIns="45720" rIns="91440" bIns="45720" anchor="t" anchorCtr="0" upright="1">
+                        <a:noAutofit/>
+                      </wps:bodyPr>
+                    </wps:wsp>
+                  </a:graphicData>
+                </a:graphic>
+                <wp14:sizeRelH relativeFrom="margin">
+                  <wp14:pctWidth>0</wp14:pctWidth>
+                </wp14:sizeRelH>
+                <wp14:sizeRelV relativeFrom="margin">
+                  <wp14:pctHeight>0</wp14:pctHeight>
+                </wp14:sizeRelV>
+              </wp:anchor>
+            </w:drawing>
+          </mc:Choice>
+          <mc:Fallback>
+            <w:pict>
+              <v:shape w14:anchorId="0505CDE4" id="Text Box 79" o:spid="_x0000_s1040" type="#_x0000_t202" style="position:absolute;margin-left:192.95pt;margin-top:20.45pt;width:18.7pt;height:15.8pt;z-index:-251493376;visibility:visible;mso-wrap-style:square;mso-width-percent:0;mso-height-percent:0;mso-wrap-distance-left:9pt;mso-wrap-distance-top:3.6pt;mso-wrap-distance-right:9pt;mso-wrap-distance-bottom:3.6pt;mso-position-horizontal:absolute;mso-position-horizontal-relative:text;mso-position-vertical:absolute;mso-position-vertical-relative:text;mso-width-percent:0;mso-height-percent:0;mso-width-relative:margin;mso-height-relative:margin;v-text-anchor:top" o:gfxdata="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" filled="f" stroked="f">
+                <v:textbox>
+                  <w:txbxContent>
+                    <w:p>
+                      <w:pPr>
+                        <w:jc w:val="center"/>
+                        <w:rPr>
+                          <w:lang w:val="en-US"/>
+                        </w:rPr>
+                      </w:pPr>
+                      <w:r>
+                        <w:rPr>
+                          <w:b/>
+                          <w:bCs/>
+                          <w:color w:val="000000" w:themeColor="text1"/>
+                          <w:sz w:val="14"/>
+                          <w:szCs w:val="14"/>
+                          <w:lang w:val="en-US"/>
+                        </w:rPr>
+                        <w:t>1</w:t>
+                      </w:r>
+                      <w:r>
+                        <w:rPr>
+                          <w:color w:val="000000" w:themeColor="text1"/>
+                          <w:sz w:val="14"/>
+                          <w:szCs w:val="14"/>
+                          <w:lang w:val="en-US"/>
+                        </w:rPr>
+                        <w:t xml:space="preserve"> </w:t>
+                      </w:r>
+                      <w:r>
+                        <w:rPr>
+                          <w:lang w:val="en-US"/>
+                        </w:rPr>
+                        <w:t>matchstick button</w:t>
+                      </w:r>
+                    </w:p>
+                  </w:txbxContent>
+                </v:textbox>
+                <w10:wrap type="through"/>
+              </v:shape>
+            </w:pict>
+          </mc:Fallback>
+        </mc:AlternateContent>
+      </w:r>
+      <w:r>
+        <w:rPr>
+          <w:noProof/>
+        </w:rPr>
+        <mc:AlternateContent>
+          <mc:Choice Requires="wps">
+            <w:drawing>
+              <wp:anchor distT="45720" distB="45720" distL="114300" distR="114300" simplePos="0" relativeHeight="251785216" behindDoc="1" locked="0" layoutInCell="1" allowOverlap="1" wp14:anchorId="7DB65CE0" wp14:editId="6DC85F8A">
                 <wp:simplePos x="0" y="0"/>
                 <wp:positionH relativeFrom="column">
                   <wp:posOffset>1334135</wp:posOffset>
@@ -6217,7 +7783,7 @@
           </mc:Choice>
           <mc:Fallback>
             <w:pict>
-              <v:shape w14:anchorId="7DB65CE0" id="Text Box 112" o:spid="_x0000_s1032" type="#_x0000_t202" style="position:absolute;margin-left:105.05pt;margin-top:20.1pt;width:23.85pt;height:32.05pt;z-index:-251531264;visibility:visible;mso-wrap-style:square;mso-width-percent:0;mso-height-percent:0;mso-wrap-distance-left:9pt;mso-wrap-distance-top:3.6pt;mso-wrap-distance-right:9pt;mso-wrap-distance-bottom:3.6pt;mso-position-horizontal:absolute;mso-position-horizontal-relative:text;mso-position-vertical:absolute;mso-position-vertical-relative:text;mso-width-percent:0;mso-height-percent:0;mso-width-relative:margin;mso-height-relative:margin;v-text-anchor:top" o:gfxdata="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" stroked="f">
+              <v:shape w14:anchorId="7DB65CE0" id="Text Box 112" o:spid="_x0000_s1041" type="#_x0000_t202" style="position:absolute;margin-left:105.05pt;margin-top:20.1pt;width:23.85pt;height:32.05pt;z-index:-251531264;visibility:visible;mso-wrap-style:square;mso-width-percent:0;mso-height-percent:0;mso-wrap-distance-left:9pt;mso-wrap-distance-top:3.6pt;mso-wrap-distance-right:9pt;mso-wrap-distance-bottom:3.6pt;mso-position-horizontal:absolute;mso-position-horizontal-relative:text;mso-position-vertical:absolute;mso-position-vertical-relative:text;mso-width-percent:0;mso-height-percent:0;mso-width-relative:margin;mso-height-relative:margin;v-text-anchor:top" o:gfxdata="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" stroked="f">
                 <v:textbox>
                   <w:txbxContent>
                     <w:p>
@@ -6255,7 +7821,7 @@
           <w:noProof/>
         </w:rPr>
         <w:drawing>
-          <wp:anchor distT="0" distB="0" distL="114300" distR="114300" simplePos="0" relativeHeight="251778048" behindDoc="0" locked="0" layoutInCell="1" allowOverlap="1" wp14:anchorId="0CCC5356" wp14:editId="33AF2928">
+          <wp:anchor distT="0" distB="0" distL="114300" distR="114300" simplePos="0" relativeHeight="251778048" behindDoc="0" locked="0" layoutInCell="1" allowOverlap="1" wp14:anchorId="0CCC5356" wp14:editId="00E219D5">
             <wp:simplePos x="0" y="0"/>
             <wp:positionH relativeFrom="column">
               <wp:posOffset>1716405</wp:posOffset>
@@ -6406,7 +7972,7 @@
                 <w:szCs w:val="14"/>
               </w:rPr>
               <w:drawing>
-                <wp:inline distT="0" distB="0" distL="0" distR="0" wp14:anchorId="2144F06E" wp14:editId="6CC85EC3">
+                <wp:inline distT="0" distB="0" distL="0" distR="0" wp14:anchorId="2144F06E" wp14:editId="7D05B6C6">
                   <wp:extent cx="238125" cy="238125"/>
                   <wp:effectExtent l="0" t="0" r="0" b="9525"/>
                   <wp:docPr id="201" name="Graphic 201" descr="Fire with solid fill"/>
@@ -6504,7 +8070,7 @@
                 <w:szCs w:val="14"/>
               </w:rPr>
               <w:drawing>
-                <wp:inline distT="0" distB="0" distL="0" distR="0" wp14:anchorId="5DE83E86" wp14:editId="31B372DF">
+                <wp:inline distT="0" distB="0" distL="0" distR="0" wp14:anchorId="5DE83E86" wp14:editId="5F41C530">
                   <wp:extent cx="238125" cy="238125"/>
                   <wp:effectExtent l="0" t="0" r="0" b="9525"/>
                   <wp:docPr id="192" name="Graphic 192" descr="Fire with solid fill"/>
@@ -6602,7 +8168,7 @@
                 <w:szCs w:val="14"/>
               </w:rPr>
               <w:drawing>
-                <wp:inline distT="0" distB="0" distL="0" distR="0" wp14:anchorId="4C4AA6D5" wp14:editId="66EF20B4">
+                <wp:inline distT="0" distB="0" distL="0" distR="0" wp14:anchorId="4C4AA6D5" wp14:editId="7936A02B">
                   <wp:extent cx="238125" cy="238125"/>
                   <wp:effectExtent l="0" t="0" r="0" b="9525"/>
                   <wp:docPr id="193" name="Graphic 193" descr="Fire with solid fill"/>
@@ -6677,7 +8243,7 @@
                 <w:szCs w:val="14"/>
               </w:rPr>
               <w:drawing>
-                <wp:inline distT="0" distB="0" distL="0" distR="0" wp14:anchorId="7EC685BC" wp14:editId="2105702A">
+                <wp:inline distT="0" distB="0" distL="0" distR="0" wp14:anchorId="7EC685BC" wp14:editId="3FAB9ABD">
                   <wp:extent cx="238125" cy="238125"/>
                   <wp:effectExtent l="0" t="0" r="0" b="9525"/>
                   <wp:docPr id="194" name="Graphic 194" descr="Fire with solid fill"/>
@@ -6775,7 +8341,7 @@
                 <w:szCs w:val="14"/>
               </w:rPr>
               <w:drawing>
-                <wp:inline distT="0" distB="0" distL="0" distR="0" wp14:anchorId="68ACC044" wp14:editId="4658D5B5">
+                <wp:inline distT="0" distB="0" distL="0" distR="0" wp14:anchorId="68ACC044" wp14:editId="355C2E16">
                   <wp:extent cx="238125" cy="238125"/>
                   <wp:effectExtent l="0" t="0" r="0" b="9525"/>
                   <wp:docPr id="195" name="Graphic 195" descr="Fire with solid fill"/>
@@ -6873,7 +8439,7 @@
                 <w:szCs w:val="14"/>
               </w:rPr>
               <w:drawing>
-                <wp:inline distT="0" distB="0" distL="0" distR="0" wp14:anchorId="590B54E6" wp14:editId="22C4D4B9">
+                <wp:inline distT="0" distB="0" distL="0" distR="0" wp14:anchorId="590B54E6" wp14:editId="2C60CB46">
                   <wp:extent cx="238125" cy="238125"/>
                   <wp:effectExtent l="0" t="0" r="0" b="9525"/>
                   <wp:docPr id="196" name="Graphic 196" descr="Fire with solid fill"/>
@@ -6949,7 +8515,7 @@
                 <w:szCs w:val="14"/>
               </w:rPr>
               <w:drawing>
-                <wp:inline distT="0" distB="0" distL="0" distR="0" wp14:anchorId="74217686" wp14:editId="42CCF129">
+                <wp:inline distT="0" distB="0" distL="0" distR="0" wp14:anchorId="74217686" wp14:editId="186308A2">
                   <wp:extent cx="238125" cy="238125"/>
                   <wp:effectExtent l="0" t="0" r="0" b="9525"/>
                   <wp:docPr id="197" name="Graphic 197" descr="Fire with solid fill"/>
@@ -7048,7 +8614,7 @@
                 <w:szCs w:val="14"/>
               </w:rPr>
               <w:drawing>
-                <wp:inline distT="0" distB="0" distL="0" distR="0" wp14:anchorId="4B4C7CBF" wp14:editId="505A96D5">
+                <wp:inline distT="0" distB="0" distL="0" distR="0" wp14:anchorId="4B4C7CBF" wp14:editId="2A4EFE47">
                   <wp:extent cx="238125" cy="238125"/>
                   <wp:effectExtent l="0" t="0" r="0" b="9525"/>
                   <wp:docPr id="198" name="Graphic 198" descr="Fire with solid fill"/>
@@ -7147,7 +8713,7 @@
                 <w:szCs w:val="14"/>
               </w:rPr>
               <w:drawing>
-                <wp:inline distT="0" distB="0" distL="0" distR="0" wp14:anchorId="3E59555A" wp14:editId="042C2DB9">
+                <wp:inline distT="0" distB="0" distL="0" distR="0" wp14:anchorId="3E59555A" wp14:editId="337DB1F3">
                   <wp:extent cx="238125" cy="238125"/>
                   <wp:effectExtent l="0" t="0" r="0" b="9525"/>
                   <wp:docPr id="199" name="Graphic 199" descr="Fire with solid fill"/>
@@ -7196,6 +8762,846 @@
       </w:tr>
     </w:tbl>
     <w:p>
+      <w:r>
+        <w:rPr>
+          <w:noProof/>
+        </w:rPr>
+        <mc:AlternateContent>
+          <mc:Choice Requires="wps">
+            <w:drawing>
+              <wp:anchor distT="45720" distB="45720" distL="114300" distR="114300" simplePos="0" relativeHeight="251829248" behindDoc="1" locked="0" layoutInCell="1" allowOverlap="1" wp14:anchorId="71D85498" wp14:editId="530BD32D">
+                <wp:simplePos x="0" y="0"/>
+                <wp:positionH relativeFrom="column">
+                  <wp:posOffset>2270966</wp:posOffset>
+                </wp:positionH>
+                <wp:positionV relativeFrom="paragraph">
+                  <wp:posOffset>385445</wp:posOffset>
+                </wp:positionV>
+                <wp:extent cx="237490" cy="200660"/>
+                <wp:effectExtent l="0" t="0" r="0" b="0"/>
+                <wp:wrapThrough wrapText="bothSides">
+                  <wp:wrapPolygon edited="0">
+                    <wp:start x="5198" y="0"/>
+                    <wp:lineTo x="5198" y="18456"/>
+                    <wp:lineTo x="15594" y="18456"/>
+                    <wp:lineTo x="15594" y="0"/>
+                    <wp:lineTo x="5198" y="0"/>
+                  </wp:wrapPolygon>
+                </wp:wrapThrough>
+                <wp:docPr id="85" name="Text Box 85"/>
+                <wp:cNvGraphicFramePr>
+                  <a:graphicFrameLocks xmlns:a="http://schemas.openxmlformats.org/drawingml/2006/main"/>
+                </wp:cNvGraphicFramePr>
+                <a:graphic xmlns:a="http://schemas.openxmlformats.org/drawingml/2006/main">
+                  <a:graphicData uri="http://schemas.microsoft.com/office/word/2010/wordprocessingShape">
+                    <wps:wsp>
+                      <wps:cNvSpPr txBox="1">
+                        <a:spLocks noChangeArrowheads="1"/>
+                      </wps:cNvSpPr>
+                      <wps:spPr bwMode="auto">
+                        <a:xfrm>
+                          <a:off x="0" y="0"/>
+                          <a:ext cx="237490" cy="200660"/>
+                        </a:xfrm>
+                        <a:prstGeom prst="rect">
+                          <a:avLst/>
+                        </a:prstGeom>
+                        <a:noFill/>
+                        <a:ln w="9525">
+                          <a:noFill/>
+                          <a:miter lim="800000"/>
+                          <a:headEnd/>
+                          <a:tailEnd/>
+                        </a:ln>
+                      </wps:spPr>
+                      <wps:txbx>
+                        <w:txbxContent>
+                          <w:p>
+                            <w:pPr>
+                              <w:jc w:val="center"/>
+                              <w:rPr>
+                                <w:lang w:val="en-US"/>
+                              </w:rPr>
+                            </w:pPr>
+                            <w:r>
+                              <w:rPr>
+                                <w:b/>
+                                <w:bCs/>
+                                <w:color w:val="000000" w:themeColor="text1"/>
+                                <w:sz w:val="14"/>
+                                <w:szCs w:val="14"/>
+                                <w:lang w:val="en-US"/>
+                              </w:rPr>
+                              <w:t>3</w:t>
+                            </w:r>
+                            <w:r>
+                              <w:rPr>
+                                <w:color w:val="000000" w:themeColor="text1"/>
+                                <w:sz w:val="14"/>
+                                <w:szCs w:val="14"/>
+                                <w:lang w:val="en-US"/>
+                              </w:rPr>
+                              <w:t xml:space="preserve"> </w:t>
+                            </w:r>
+                            <w:r>
+                              <w:rPr>
+                                <w:lang w:val="en-US"/>
+                              </w:rPr>
+                              <w:t xml:space="preserve">matchstick </w:t>
+                            </w:r>
+                            <w:proofErr w:type="gramStart"/>
+                            <w:r>
+                              <w:rPr>
+                                <w:lang w:val="en-US"/>
+                              </w:rPr>
+                              <w:t>button</w:t>
+                            </w:r>
+                            <w:proofErr w:type="gramEnd"/>
+                          </w:p>
+                        </w:txbxContent>
+                      </wps:txbx>
+                      <wps:bodyPr rot="0" vert="horz" wrap="square" lIns="91440" tIns="45720" rIns="91440" bIns="45720" anchor="t" anchorCtr="0" upright="1">
+                        <a:noAutofit/>
+                      </wps:bodyPr>
+                    </wps:wsp>
+                  </a:graphicData>
+                </a:graphic>
+                <wp14:sizeRelH relativeFrom="margin">
+                  <wp14:pctWidth>0</wp14:pctWidth>
+                </wp14:sizeRelH>
+                <wp14:sizeRelV relativeFrom="margin">
+                  <wp14:pctHeight>0</wp14:pctHeight>
+                </wp14:sizeRelV>
+              </wp:anchor>
+            </w:drawing>
+          </mc:Choice>
+          <mc:Fallback>
+            <w:pict>
+              <v:shape w14:anchorId="71D85498" id="Text Box 85" o:spid="_x0000_s1042" type="#_x0000_t202" style="position:absolute;margin-left:178.8pt;margin-top:30.35pt;width:18.7pt;height:15.8pt;z-index:-251487232;visibility:visible;mso-wrap-style:square;mso-width-percent:0;mso-height-percent:0;mso-wrap-distance-left:9pt;mso-wrap-distance-top:3.6pt;mso-wrap-distance-right:9pt;mso-wrap-distance-bottom:3.6pt;mso-position-horizontal:absolute;mso-position-horizontal-relative:text;mso-position-vertical:absolute;mso-position-vertical-relative:text;mso-width-percent:0;mso-height-percent:0;mso-width-relative:margin;mso-height-relative:margin;v-text-anchor:top" o:gfxdata="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" filled="f" stroked="f">
+                <v:textbox>
+                  <w:txbxContent>
+                    <w:p>
+                      <w:pPr>
+                        <w:jc w:val="center"/>
+                        <w:rPr>
+                          <w:lang w:val="en-US"/>
+                        </w:rPr>
+                      </w:pPr>
+                      <w:r>
+                        <w:rPr>
+                          <w:b/>
+                          <w:bCs/>
+                          <w:color w:val="000000" w:themeColor="text1"/>
+                          <w:sz w:val="14"/>
+                          <w:szCs w:val="14"/>
+                          <w:lang w:val="en-US"/>
+                        </w:rPr>
+                        <w:t>3</w:t>
+                      </w:r>
+                      <w:r>
+                        <w:rPr>
+                          <w:color w:val="000000" w:themeColor="text1"/>
+                          <w:sz w:val="14"/>
+                          <w:szCs w:val="14"/>
+                          <w:lang w:val="en-US"/>
+                        </w:rPr>
+                        <w:t xml:space="preserve"> </w:t>
+                      </w:r>
+                      <w:r>
+                        <w:rPr>
+                          <w:lang w:val="en-US"/>
+                        </w:rPr>
+                        <w:t xml:space="preserve">matchstick </w:t>
+                      </w:r>
+                      <w:proofErr w:type="gramStart"/>
+                      <w:r>
+                        <w:rPr>
+                          <w:lang w:val="en-US"/>
+                        </w:rPr>
+                        <w:t>button</w:t>
+                      </w:r>
+                      <w:proofErr w:type="gramEnd"/>
+                    </w:p>
+                  </w:txbxContent>
+                </v:textbox>
+                <w10:wrap type="through"/>
+              </v:shape>
+            </w:pict>
+          </mc:Fallback>
+        </mc:AlternateContent>
+      </w:r>
+      <w:r>
+        <w:rPr>
+          <w:noProof/>
+        </w:rPr>
+        <mc:AlternateContent>
+          <mc:Choice Requires="wps">
+            <w:drawing>
+              <wp:anchor distT="45720" distB="45720" distL="114300" distR="114300" simplePos="0" relativeHeight="251828224" behindDoc="1" locked="0" layoutInCell="1" allowOverlap="1" wp14:anchorId="13A4233F" wp14:editId="3E6C3381">
+                <wp:simplePos x="0" y="0"/>
+                <wp:positionH relativeFrom="column">
+                  <wp:posOffset>2071799</wp:posOffset>
+                </wp:positionH>
+                <wp:positionV relativeFrom="paragraph">
+                  <wp:posOffset>384810</wp:posOffset>
+                </wp:positionV>
+                <wp:extent cx="237490" cy="200660"/>
+                <wp:effectExtent l="0" t="0" r="0" b="0"/>
+                <wp:wrapThrough wrapText="bothSides">
+                  <wp:wrapPolygon edited="0">
+                    <wp:start x="5198" y="0"/>
+                    <wp:lineTo x="5198" y="18456"/>
+                    <wp:lineTo x="15594" y="18456"/>
+                    <wp:lineTo x="15594" y="0"/>
+                    <wp:lineTo x="5198" y="0"/>
+                  </wp:wrapPolygon>
+                </wp:wrapThrough>
+                <wp:docPr id="84" name="Text Box 84"/>
+                <wp:cNvGraphicFramePr>
+                  <a:graphicFrameLocks xmlns:a="http://schemas.openxmlformats.org/drawingml/2006/main"/>
+                </wp:cNvGraphicFramePr>
+                <a:graphic xmlns:a="http://schemas.openxmlformats.org/drawingml/2006/main">
+                  <a:graphicData uri="http://schemas.microsoft.com/office/word/2010/wordprocessingShape">
+                    <wps:wsp>
+                      <wps:cNvSpPr txBox="1">
+                        <a:spLocks noChangeArrowheads="1"/>
+                      </wps:cNvSpPr>
+                      <wps:spPr bwMode="auto">
+                        <a:xfrm>
+                          <a:off x="0" y="0"/>
+                          <a:ext cx="237490" cy="200660"/>
+                        </a:xfrm>
+                        <a:prstGeom prst="rect">
+                          <a:avLst/>
+                        </a:prstGeom>
+                        <a:noFill/>
+                        <a:ln w="9525">
+                          <a:noFill/>
+                          <a:miter lim="800000"/>
+                          <a:headEnd/>
+                          <a:tailEnd/>
+                        </a:ln>
+                      </wps:spPr>
+                      <wps:txbx>
+                        <w:txbxContent>
+                          <w:p>
+                            <w:pPr>
+                              <w:jc w:val="center"/>
+                              <w:rPr>
+                                <w:lang w:val="en-US"/>
+                              </w:rPr>
+                            </w:pPr>
+                            <w:r>
+                              <w:rPr>
+                                <w:b/>
+                                <w:bCs/>
+                                <w:color w:val="000000" w:themeColor="text1"/>
+                                <w:sz w:val="14"/>
+                                <w:szCs w:val="14"/>
+                                <w:lang w:val="en-US"/>
+                              </w:rPr>
+                              <w:t>4</w:t>
+                            </w:r>
+                            <w:r>
+                              <w:rPr>
+                                <w:color w:val="000000" w:themeColor="text1"/>
+                                <w:sz w:val="14"/>
+                                <w:szCs w:val="14"/>
+                                <w:lang w:val="en-US"/>
+                              </w:rPr>
+                              <w:t xml:space="preserve"> </w:t>
+                            </w:r>
+                            <w:r>
+                              <w:rPr>
+                                <w:lang w:val="en-US"/>
+                              </w:rPr>
+                              <w:t xml:space="preserve">matchstick </w:t>
+                            </w:r>
+                            <w:proofErr w:type="gramStart"/>
+                            <w:r>
+                              <w:rPr>
+                                <w:lang w:val="en-US"/>
+                              </w:rPr>
+                              <w:t>button</w:t>
+                            </w:r>
+                            <w:proofErr w:type="gramEnd"/>
+                          </w:p>
+                        </w:txbxContent>
+                      </wps:txbx>
+                      <wps:bodyPr rot="0" vert="horz" wrap="square" lIns="91440" tIns="45720" rIns="91440" bIns="45720" anchor="t" anchorCtr="0" upright="1">
+                        <a:noAutofit/>
+                      </wps:bodyPr>
+                    </wps:wsp>
+                  </a:graphicData>
+                </a:graphic>
+                <wp14:sizeRelH relativeFrom="margin">
+                  <wp14:pctWidth>0</wp14:pctWidth>
+                </wp14:sizeRelH>
+                <wp14:sizeRelV relativeFrom="margin">
+                  <wp14:pctHeight>0</wp14:pctHeight>
+                </wp14:sizeRelV>
+              </wp:anchor>
+            </w:drawing>
+          </mc:Choice>
+          <mc:Fallback>
+            <w:pict>
+              <v:shape w14:anchorId="13A4233F" id="Text Box 84" o:spid="_x0000_s1043" type="#_x0000_t202" style="position:absolute;margin-left:163.15pt;margin-top:30.3pt;width:18.7pt;height:15.8pt;z-index:-251488256;visibility:visible;mso-wrap-style:square;mso-width-percent:0;mso-height-percent:0;mso-wrap-distance-left:9pt;mso-wrap-distance-top:3.6pt;mso-wrap-distance-right:9pt;mso-wrap-distance-bottom:3.6pt;mso-position-horizontal:absolute;mso-position-horizontal-relative:text;mso-position-vertical:absolute;mso-position-vertical-relative:text;mso-width-percent:0;mso-height-percent:0;mso-width-relative:margin;mso-height-relative:margin;v-text-anchor:top" o:gfxdata="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" filled="f" stroked="f">
+                <v:textbox>
+                  <w:txbxContent>
+                    <w:p>
+                      <w:pPr>
+                        <w:jc w:val="center"/>
+                        <w:rPr>
+                          <w:lang w:val="en-US"/>
+                        </w:rPr>
+                      </w:pPr>
+                      <w:r>
+                        <w:rPr>
+                          <w:b/>
+                          <w:bCs/>
+                          <w:color w:val="000000" w:themeColor="text1"/>
+                          <w:sz w:val="14"/>
+                          <w:szCs w:val="14"/>
+                          <w:lang w:val="en-US"/>
+                        </w:rPr>
+                        <w:t>4</w:t>
+                      </w:r>
+                      <w:r>
+                        <w:rPr>
+                          <w:color w:val="000000" w:themeColor="text1"/>
+                          <w:sz w:val="14"/>
+                          <w:szCs w:val="14"/>
+                          <w:lang w:val="en-US"/>
+                        </w:rPr>
+                        <w:t xml:space="preserve"> </w:t>
+                      </w:r>
+                      <w:r>
+                        <w:rPr>
+                          <w:lang w:val="en-US"/>
+                        </w:rPr>
+                        <w:t xml:space="preserve">matchstick </w:t>
+                      </w:r>
+                      <w:proofErr w:type="gramStart"/>
+                      <w:r>
+                        <w:rPr>
+                          <w:lang w:val="en-US"/>
+                        </w:rPr>
+                        <w:t>button</w:t>
+                      </w:r>
+                      <w:proofErr w:type="gramEnd"/>
+                    </w:p>
+                  </w:txbxContent>
+                </v:textbox>
+                <w10:wrap type="through"/>
+              </v:shape>
+            </w:pict>
+          </mc:Fallback>
+        </mc:AlternateContent>
+      </w:r>
+      <w:r>
+        <w:rPr>
+          <w:noProof/>
+        </w:rPr>
+        <mc:AlternateContent>
+          <mc:Choice Requires="wps">
+            <w:drawing>
+              <wp:anchor distT="45720" distB="45720" distL="114300" distR="114300" simplePos="0" relativeHeight="251827200" behindDoc="1" locked="0" layoutInCell="1" allowOverlap="1" wp14:anchorId="251DB23D" wp14:editId="0F1A845F">
+                <wp:simplePos x="0" y="0"/>
+                <wp:positionH relativeFrom="column">
+                  <wp:posOffset>1871139</wp:posOffset>
+                </wp:positionH>
+                <wp:positionV relativeFrom="paragraph">
+                  <wp:posOffset>384175</wp:posOffset>
+                </wp:positionV>
+                <wp:extent cx="237490" cy="200660"/>
+                <wp:effectExtent l="0" t="0" r="0" b="0"/>
+                <wp:wrapThrough wrapText="bothSides">
+                  <wp:wrapPolygon edited="0">
+                    <wp:start x="5198" y="0"/>
+                    <wp:lineTo x="5198" y="18456"/>
+                    <wp:lineTo x="15594" y="18456"/>
+                    <wp:lineTo x="15594" y="0"/>
+                    <wp:lineTo x="5198" y="0"/>
+                  </wp:wrapPolygon>
+                </wp:wrapThrough>
+                <wp:docPr id="83" name="Text Box 83"/>
+                <wp:cNvGraphicFramePr>
+                  <a:graphicFrameLocks xmlns:a="http://schemas.openxmlformats.org/drawingml/2006/main"/>
+                </wp:cNvGraphicFramePr>
+                <a:graphic xmlns:a="http://schemas.openxmlformats.org/drawingml/2006/main">
+                  <a:graphicData uri="http://schemas.microsoft.com/office/word/2010/wordprocessingShape">
+                    <wps:wsp>
+                      <wps:cNvSpPr txBox="1">
+                        <a:spLocks noChangeArrowheads="1"/>
+                      </wps:cNvSpPr>
+                      <wps:spPr bwMode="auto">
+                        <a:xfrm>
+                          <a:off x="0" y="0"/>
+                          <a:ext cx="237490" cy="200660"/>
+                        </a:xfrm>
+                        <a:prstGeom prst="rect">
+                          <a:avLst/>
+                        </a:prstGeom>
+                        <a:noFill/>
+                        <a:ln w="9525">
+                          <a:noFill/>
+                          <a:miter lim="800000"/>
+                          <a:headEnd/>
+                          <a:tailEnd/>
+                        </a:ln>
+                      </wps:spPr>
+                      <wps:txbx>
+                        <w:txbxContent>
+                          <w:p>
+                            <w:pPr>
+                              <w:jc w:val="center"/>
+                              <w:rPr>
+                                <w:lang w:val="en-US"/>
+                              </w:rPr>
+                            </w:pPr>
+                            <w:r>
+                              <w:rPr>
+                                <w:b/>
+                                <w:bCs/>
+                                <w:color w:val="000000" w:themeColor="text1"/>
+                                <w:sz w:val="14"/>
+                                <w:szCs w:val="14"/>
+                                <w:lang w:val="en-US"/>
+                              </w:rPr>
+                              <w:t>5</w:t>
+                            </w:r>
+                            <w:r>
+                              <w:rPr>
+                                <w:color w:val="000000" w:themeColor="text1"/>
+                                <w:sz w:val="14"/>
+                                <w:szCs w:val="14"/>
+                                <w:lang w:val="en-US"/>
+                              </w:rPr>
+                              <w:t xml:space="preserve"> </w:t>
+                            </w:r>
+                            <w:r>
+                              <w:rPr>
+                                <w:lang w:val="en-US"/>
+                              </w:rPr>
+                              <w:t xml:space="preserve">matchstick </w:t>
+                            </w:r>
+                            <w:proofErr w:type="gramStart"/>
+                            <w:r>
+                              <w:rPr>
+                                <w:lang w:val="en-US"/>
+                              </w:rPr>
+                              <w:t>button</w:t>
+                            </w:r>
+                            <w:proofErr w:type="gramEnd"/>
+                          </w:p>
+                        </w:txbxContent>
+                      </wps:txbx>
+                      <wps:bodyPr rot="0" vert="horz" wrap="square" lIns="91440" tIns="45720" rIns="91440" bIns="45720" anchor="t" anchorCtr="0" upright="1">
+                        <a:noAutofit/>
+                      </wps:bodyPr>
+                    </wps:wsp>
+                  </a:graphicData>
+                </a:graphic>
+                <wp14:sizeRelH relativeFrom="margin">
+                  <wp14:pctWidth>0</wp14:pctWidth>
+                </wp14:sizeRelH>
+                <wp14:sizeRelV relativeFrom="margin">
+                  <wp14:pctHeight>0</wp14:pctHeight>
+                </wp14:sizeRelV>
+              </wp:anchor>
+            </w:drawing>
+          </mc:Choice>
+          <mc:Fallback>
+            <w:pict>
+              <v:shape w14:anchorId="251DB23D" id="Text Box 83" o:spid="_x0000_s1044" type="#_x0000_t202" style="position:absolute;margin-left:147.35pt;margin-top:30.25pt;width:18.7pt;height:15.8pt;z-index:-251489280;visibility:visible;mso-wrap-style:square;mso-width-percent:0;mso-height-percent:0;mso-wrap-distance-left:9pt;mso-wrap-distance-top:3.6pt;mso-wrap-distance-right:9pt;mso-wrap-distance-bottom:3.6pt;mso-position-horizontal:absolute;mso-position-horizontal-relative:text;mso-position-vertical:absolute;mso-position-vertical-relative:text;mso-width-percent:0;mso-height-percent:0;mso-width-relative:margin;mso-height-relative:margin;v-text-anchor:top" o:gfxdata="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" filled="f" stroked="f">
+                <v:textbox>
+                  <w:txbxContent>
+                    <w:p>
+                      <w:pPr>
+                        <w:jc w:val="center"/>
+                        <w:rPr>
+                          <w:lang w:val="en-US"/>
+                        </w:rPr>
+                      </w:pPr>
+                      <w:r>
+                        <w:rPr>
+                          <w:b/>
+                          <w:bCs/>
+                          <w:color w:val="000000" w:themeColor="text1"/>
+                          <w:sz w:val="14"/>
+                          <w:szCs w:val="14"/>
+                          <w:lang w:val="en-US"/>
+                        </w:rPr>
+                        <w:t>5</w:t>
+                      </w:r>
+                      <w:r>
+                        <w:rPr>
+                          <w:color w:val="000000" w:themeColor="text1"/>
+                          <w:sz w:val="14"/>
+                          <w:szCs w:val="14"/>
+                          <w:lang w:val="en-US"/>
+                        </w:rPr>
+                        <w:t xml:space="preserve"> </w:t>
+                      </w:r>
+                      <w:r>
+                        <w:rPr>
+                          <w:lang w:val="en-US"/>
+                        </w:rPr>
+                        <w:t xml:space="preserve">matchstick </w:t>
+                      </w:r>
+                      <w:proofErr w:type="gramStart"/>
+                      <w:r>
+                        <w:rPr>
+                          <w:lang w:val="en-US"/>
+                        </w:rPr>
+                        <w:t>button</w:t>
+                      </w:r>
+                      <w:proofErr w:type="gramEnd"/>
+                    </w:p>
+                  </w:txbxContent>
+                </v:textbox>
+                <w10:wrap type="through"/>
+              </v:shape>
+            </w:pict>
+          </mc:Fallback>
+        </mc:AlternateContent>
+      </w:r>
+      <w:r>
+        <w:rPr>
+          <w:noProof/>
+        </w:rPr>
+        <mc:AlternateContent>
+          <mc:Choice Requires="wps">
+            <w:drawing>
+              <wp:anchor distT="45720" distB="45720" distL="114300" distR="114300" simplePos="0" relativeHeight="251826176" behindDoc="1" locked="0" layoutInCell="1" allowOverlap="1" wp14:anchorId="35F6275E" wp14:editId="4A10BF6D">
+                <wp:simplePos x="0" y="0"/>
+                <wp:positionH relativeFrom="column">
+                  <wp:posOffset>1723390</wp:posOffset>
+                </wp:positionH>
+                <wp:positionV relativeFrom="paragraph">
+                  <wp:posOffset>186261</wp:posOffset>
+                </wp:positionV>
+                <wp:extent cx="237490" cy="200660"/>
+                <wp:effectExtent l="0" t="0" r="0" b="0"/>
+                <wp:wrapThrough wrapText="bothSides">
+                  <wp:wrapPolygon edited="0">
+                    <wp:start x="5198" y="0"/>
+                    <wp:lineTo x="5198" y="18456"/>
+                    <wp:lineTo x="15594" y="18456"/>
+                    <wp:lineTo x="15594" y="0"/>
+                    <wp:lineTo x="5198" y="0"/>
+                  </wp:wrapPolygon>
+                </wp:wrapThrough>
+                <wp:docPr id="82" name="Text Box 82"/>
+                <wp:cNvGraphicFramePr>
+                  <a:graphicFrameLocks xmlns:a="http://schemas.openxmlformats.org/drawingml/2006/main"/>
+                </wp:cNvGraphicFramePr>
+                <a:graphic xmlns:a="http://schemas.openxmlformats.org/drawingml/2006/main">
+                  <a:graphicData uri="http://schemas.microsoft.com/office/word/2010/wordprocessingShape">
+                    <wps:wsp>
+                      <wps:cNvSpPr txBox="1">
+                        <a:spLocks noChangeArrowheads="1"/>
+                      </wps:cNvSpPr>
+                      <wps:spPr bwMode="auto">
+                        <a:xfrm>
+                          <a:off x="0" y="0"/>
+                          <a:ext cx="237490" cy="200660"/>
+                        </a:xfrm>
+                        <a:prstGeom prst="rect">
+                          <a:avLst/>
+                        </a:prstGeom>
+                        <a:noFill/>
+                        <a:ln w="9525">
+                          <a:noFill/>
+                          <a:miter lim="800000"/>
+                          <a:headEnd/>
+                          <a:tailEnd/>
+                        </a:ln>
+                      </wps:spPr>
+                      <wps:txbx>
+                        <w:txbxContent>
+                          <w:p>
+                            <w:pPr>
+                              <w:jc w:val="center"/>
+                              <w:rPr>
+                                <w:lang w:val="en-US"/>
+                              </w:rPr>
+                            </w:pPr>
+                            <w:r>
+                              <w:rPr>
+                                <w:b/>
+                                <w:bCs/>
+                                <w:color w:val="000000" w:themeColor="text1"/>
+                                <w:sz w:val="14"/>
+                                <w:szCs w:val="14"/>
+                                <w:lang w:val="en-US"/>
+                              </w:rPr>
+                              <w:t>6</w:t>
+                            </w:r>
+                            <w:r>
+                              <w:rPr>
+                                <w:color w:val="000000" w:themeColor="text1"/>
+                                <w:sz w:val="14"/>
+                                <w:szCs w:val="14"/>
+                                <w:lang w:val="en-US"/>
+                              </w:rPr>
+                              <w:t xml:space="preserve"> </w:t>
+                            </w:r>
+                            <w:r>
+                              <w:rPr>
+                                <w:lang w:val="en-US"/>
+                              </w:rPr>
+                              <w:t xml:space="preserve">matchstick </w:t>
+                            </w:r>
+                            <w:proofErr w:type="gramStart"/>
+                            <w:r>
+                              <w:rPr>
+                                <w:lang w:val="en-US"/>
+                              </w:rPr>
+                              <w:t>button</w:t>
+                            </w:r>
+                            <w:proofErr w:type="gramEnd"/>
+                          </w:p>
+                        </w:txbxContent>
+                      </wps:txbx>
+                      <wps:bodyPr rot="0" vert="horz" wrap="square" lIns="91440" tIns="45720" rIns="91440" bIns="45720" anchor="t" anchorCtr="0" upright="1">
+                        <a:noAutofit/>
+                      </wps:bodyPr>
+                    </wps:wsp>
+                  </a:graphicData>
+                </a:graphic>
+                <wp14:sizeRelH relativeFrom="margin">
+                  <wp14:pctWidth>0</wp14:pctWidth>
+                </wp14:sizeRelH>
+                <wp14:sizeRelV relativeFrom="margin">
+                  <wp14:pctHeight>0</wp14:pctHeight>
+                </wp14:sizeRelV>
+              </wp:anchor>
+            </w:drawing>
+          </mc:Choice>
+          <mc:Fallback>
+            <w:pict>
+              <v:shape w14:anchorId="35F6275E" id="Text Box 82" o:spid="_x0000_s1045" type="#_x0000_t202" style="position:absolute;margin-left:135.7pt;margin-top:14.65pt;width:18.7pt;height:15.8pt;z-index:-251490304;visibility:visible;mso-wrap-style:square;mso-width-percent:0;mso-height-percent:0;mso-wrap-distance-left:9pt;mso-wrap-distance-top:3.6pt;mso-wrap-distance-right:9pt;mso-wrap-distance-bottom:3.6pt;mso-position-horizontal:absolute;mso-position-horizontal-relative:text;mso-position-vertical:absolute;mso-position-vertical-relative:text;mso-width-percent:0;mso-height-percent:0;mso-width-relative:margin;mso-height-relative:margin;v-text-anchor:top" o:gfxdata="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" filled="f" stroked="f">
+                <v:textbox>
+                  <w:txbxContent>
+                    <w:p>
+                      <w:pPr>
+                        <w:jc w:val="center"/>
+                        <w:rPr>
+                          <w:lang w:val="en-US"/>
+                        </w:rPr>
+                      </w:pPr>
+                      <w:r>
+                        <w:rPr>
+                          <w:b/>
+                          <w:bCs/>
+                          <w:color w:val="000000" w:themeColor="text1"/>
+                          <w:sz w:val="14"/>
+                          <w:szCs w:val="14"/>
+                          <w:lang w:val="en-US"/>
+                        </w:rPr>
+                        <w:t>6</w:t>
+                      </w:r>
+                      <w:r>
+                        <w:rPr>
+                          <w:color w:val="000000" w:themeColor="text1"/>
+                          <w:sz w:val="14"/>
+                          <w:szCs w:val="14"/>
+                          <w:lang w:val="en-US"/>
+                        </w:rPr>
+                        <w:t xml:space="preserve"> </w:t>
+                      </w:r>
+                      <w:r>
+                        <w:rPr>
+                          <w:lang w:val="en-US"/>
+                        </w:rPr>
+                        <w:t xml:space="preserve">matchstick </w:t>
+                      </w:r>
+                      <w:proofErr w:type="gramStart"/>
+                      <w:r>
+                        <w:rPr>
+                          <w:lang w:val="en-US"/>
+                        </w:rPr>
+                        <w:t>button</w:t>
+                      </w:r>
+                      <w:proofErr w:type="gramEnd"/>
+                    </w:p>
+                  </w:txbxContent>
+                </v:textbox>
+                <w10:wrap type="through"/>
+              </v:shape>
+            </w:pict>
+          </mc:Fallback>
+        </mc:AlternateContent>
+      </w:r>
+      <w:r>
+        <w:rPr>
+          <w:noProof/>
+        </w:rPr>
+        <mc:AlternateContent>
+          <mc:Choice Requires="wps">
+            <w:drawing>
+              <wp:anchor distT="45720" distB="45720" distL="114300" distR="114300" simplePos="0" relativeHeight="251824128" behindDoc="1" locked="0" layoutInCell="1" allowOverlap="1" wp14:anchorId="1CF17D66" wp14:editId="40A93C48">
+                <wp:simplePos x="0" y="0"/>
+                <wp:positionH relativeFrom="column">
+                  <wp:posOffset>2447290</wp:posOffset>
+                </wp:positionH>
+                <wp:positionV relativeFrom="paragraph">
+                  <wp:posOffset>186896</wp:posOffset>
+                </wp:positionV>
+                <wp:extent cx="237490" cy="200660"/>
+                <wp:effectExtent l="0" t="0" r="0" b="0"/>
+                <wp:wrapThrough wrapText="bothSides">
+                  <wp:wrapPolygon edited="0">
+                    <wp:start x="5198" y="0"/>
+                    <wp:lineTo x="5198" y="18456"/>
+                    <wp:lineTo x="15594" y="18456"/>
+                    <wp:lineTo x="15594" y="0"/>
+                    <wp:lineTo x="5198" y="0"/>
+                  </wp:wrapPolygon>
+                </wp:wrapThrough>
+                <wp:docPr id="80" name="Text Box 80"/>
+                <wp:cNvGraphicFramePr>
+                  <a:graphicFrameLocks xmlns:a="http://schemas.openxmlformats.org/drawingml/2006/main"/>
+                </wp:cNvGraphicFramePr>
+                <a:graphic xmlns:a="http://schemas.openxmlformats.org/drawingml/2006/main">
+                  <a:graphicData uri="http://schemas.microsoft.com/office/word/2010/wordprocessingShape">
+                    <wps:wsp>
+                      <wps:cNvSpPr txBox="1">
+                        <a:spLocks noChangeArrowheads="1"/>
+                      </wps:cNvSpPr>
+                      <wps:spPr bwMode="auto">
+                        <a:xfrm>
+                          <a:off x="0" y="0"/>
+                          <a:ext cx="237490" cy="200660"/>
+                        </a:xfrm>
+                        <a:prstGeom prst="rect">
+                          <a:avLst/>
+                        </a:prstGeom>
+                        <a:noFill/>
+                        <a:ln w="9525">
+                          <a:noFill/>
+                          <a:miter lim="800000"/>
+                          <a:headEnd/>
+                          <a:tailEnd/>
+                        </a:ln>
+                      </wps:spPr>
+                      <wps:txbx>
+                        <w:txbxContent>
+                          <w:p>
+                            <w:pPr>
+                              <w:jc w:val="center"/>
+                              <w:rPr>
+                                <w:lang w:val="en-US"/>
+                              </w:rPr>
+                            </w:pPr>
+                            <w:r>
+                              <w:rPr>
+                                <w:b/>
+                                <w:bCs/>
+                                <w:color w:val="000000" w:themeColor="text1"/>
+                                <w:sz w:val="14"/>
+                                <w:szCs w:val="14"/>
+                                <w:lang w:val="en-US"/>
+                              </w:rPr>
+                              <w:t>2</w:t>
+                            </w:r>
+                            <w:r>
+                              <w:rPr>
+                                <w:color w:val="000000" w:themeColor="text1"/>
+                                <w:sz w:val="14"/>
+                                <w:szCs w:val="14"/>
+                                <w:lang w:val="en-US"/>
+                              </w:rPr>
+                              <w:t xml:space="preserve"> </w:t>
+                            </w:r>
+                            <w:r>
+                              <w:rPr>
+                                <w:lang w:val="en-US"/>
+                              </w:rPr>
+                              <w:t xml:space="preserve">matchstick </w:t>
+                            </w:r>
+                            <w:proofErr w:type="gramStart"/>
+                            <w:r>
+                              <w:rPr>
+                                <w:lang w:val="en-US"/>
+                              </w:rPr>
+                              <w:t>button</w:t>
+                            </w:r>
+                            <w:proofErr w:type="gramEnd"/>
+                          </w:p>
+                        </w:txbxContent>
+                      </wps:txbx>
+                      <wps:bodyPr rot="0" vert="horz" wrap="square" lIns="91440" tIns="45720" rIns="91440" bIns="45720" anchor="t" anchorCtr="0" upright="1">
+                        <a:noAutofit/>
+                      </wps:bodyPr>
+                    </wps:wsp>
+                  </a:graphicData>
+                </a:graphic>
+                <wp14:sizeRelH relativeFrom="margin">
+                  <wp14:pctWidth>0</wp14:pctWidth>
+                </wp14:sizeRelH>
+                <wp14:sizeRelV relativeFrom="margin">
+                  <wp14:pctHeight>0</wp14:pctHeight>
+                </wp14:sizeRelV>
+              </wp:anchor>
+            </w:drawing>
+          </mc:Choice>
+          <mc:Fallback>
+            <w:pict>
+              <v:shape w14:anchorId="1CF17D66" id="Text Box 80" o:spid="_x0000_s1046" type="#_x0000_t202" style="position:absolute;margin-left:192.7pt;margin-top:14.7pt;width:18.7pt;height:15.8pt;z-index:-251492352;visibility:visible;mso-wrap-style:square;mso-width-percent:0;mso-height-percent:0;mso-wrap-distance-left:9pt;mso-wrap-distance-top:3.6pt;mso-wrap-distance-right:9pt;mso-wrap-distance-bottom:3.6pt;mso-position-horizontal:absolute;mso-position-horizontal-relative:text;mso-position-vertical:absolute;mso-position-vertical-relative:text;mso-width-percent:0;mso-height-percent:0;mso-width-relative:margin;mso-height-relative:margin;v-text-anchor:top" o:gfxdata="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" filled="f" stroked="f">
+                <v:textbox>
+                  <w:txbxContent>
+                    <w:p>
+                      <w:pPr>
+                        <w:jc w:val="center"/>
+                        <w:rPr>
+                          <w:lang w:val="en-US"/>
+                        </w:rPr>
+                      </w:pPr>
+                      <w:r>
+                        <w:rPr>
+                          <w:b/>
+                          <w:bCs/>
+                          <w:color w:val="000000" w:themeColor="text1"/>
+                          <w:sz w:val="14"/>
+                          <w:szCs w:val="14"/>
+                          <w:lang w:val="en-US"/>
+                        </w:rPr>
+                        <w:t>2</w:t>
+                      </w:r>
+                      <w:r>
+                        <w:rPr>
+                          <w:color w:val="000000" w:themeColor="text1"/>
+                          <w:sz w:val="14"/>
+                          <w:szCs w:val="14"/>
+                          <w:lang w:val="en-US"/>
+                        </w:rPr>
+                        <w:t xml:space="preserve"> </w:t>
+                      </w:r>
+                      <w:r>
+                        <w:rPr>
+                          <w:lang w:val="en-US"/>
+                        </w:rPr>
+                        <w:t xml:space="preserve">matchstick </w:t>
+                      </w:r>
+                      <w:proofErr w:type="gramStart"/>
+                      <w:r>
+                        <w:rPr>
+                          <w:lang w:val="en-US"/>
+                        </w:rPr>
+                        <w:t>button</w:t>
+                      </w:r>
+                      <w:proofErr w:type="gramEnd"/>
+                    </w:p>
+                  </w:txbxContent>
+                </v:textbox>
+                <w10:wrap type="through"/>
+              </v:shape>
+            </w:pict>
+          </mc:Fallback>
+        </mc:AlternateContent>
+      </w:r>
       <w:r>
         <w:rPr>
           <w:noProof/>
@@ -7299,7 +9705,7 @@
           </mc:Choice>
           <mc:Fallback>
             <w:pict>
-              <v:shape w14:anchorId="27C9869E" id="Text Box 141" o:spid="_x0000_s1033" type="#_x0000_t202" style="position:absolute;margin-left:396pt;margin-top:4.95pt;width:58.75pt;height:20.65pt;z-index:-251525120;visibility:visible;mso-wrap-style:square;mso-width-percent:0;mso-height-percent:0;mso-wrap-distance-left:9pt;mso-wrap-distance-top:3.6pt;mso-wrap-distance-right:9pt;mso-wrap-distance-bottom:3.6pt;mso-position-horizontal:absolute;mso-position-horizontal-relative:text;mso-position-vertical:absolute;mso-position-vertical-relative:text;mso-width-percent:0;mso-height-percent:0;mso-width-relative:margin;mso-height-relative:margin;v-text-anchor:top" o:gfxdata="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">
+              <v:shape w14:anchorId="27C9869E" id="Text Box 141" o:spid="_x0000_s1047" type="#_x0000_t202" style="position:absolute;margin-left:396pt;margin-top:4.95pt;width:58.75pt;height:20.65pt;z-index:-251525120;visibility:visible;mso-wrap-style:square;mso-width-percent:0;mso-height-percent:0;mso-wrap-distance-left:9pt;mso-wrap-distance-top:3.6pt;mso-wrap-distance-right:9pt;mso-wrap-distance-bottom:3.6pt;mso-position-horizontal:absolute;mso-position-horizontal-relative:text;mso-position-vertical:absolute;mso-position-vertical-relative:text;mso-width-percent:0;mso-height-percent:0;mso-width-relative:margin;mso-height-relative:margin;v-text-anchor:top" o:gfxdata="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">
                 <v:textbox>
                   <w:txbxContent>
                     <w:p>
@@ -7504,6 +9910,1166 @@
     </w:p>
     <w:p/>
     <w:p>
+      <w:r>
+        <w:rPr>
+          <w:noProof/>
+        </w:rPr>
+        <mc:AlternateContent>
+          <mc:Choice Requires="wps">
+            <w:drawing>
+              <wp:anchor distT="45720" distB="45720" distL="114300" distR="114300" simplePos="0" relativeHeight="251831296" behindDoc="1" locked="0" layoutInCell="1" allowOverlap="1" wp14:anchorId="324996A4" wp14:editId="53FBC2A5">
+                <wp:simplePos x="0" y="0"/>
+                <wp:positionH relativeFrom="column">
+                  <wp:posOffset>2444544</wp:posOffset>
+                </wp:positionH>
+                <wp:positionV relativeFrom="paragraph">
+                  <wp:posOffset>258445</wp:posOffset>
+                </wp:positionV>
+                <wp:extent cx="237490" cy="200660"/>
+                <wp:effectExtent l="0" t="0" r="0" b="0"/>
+                <wp:wrapThrough wrapText="bothSides">
+                  <wp:wrapPolygon edited="0">
+                    <wp:start x="5198" y="0"/>
+                    <wp:lineTo x="5198" y="18456"/>
+                    <wp:lineTo x="15594" y="18456"/>
+                    <wp:lineTo x="15594" y="0"/>
+                    <wp:lineTo x="5198" y="0"/>
+                  </wp:wrapPolygon>
+                </wp:wrapThrough>
+                <wp:docPr id="86" name="Text Box 86"/>
+                <wp:cNvGraphicFramePr>
+                  <a:graphicFrameLocks xmlns:a="http://schemas.openxmlformats.org/drawingml/2006/main"/>
+                </wp:cNvGraphicFramePr>
+                <a:graphic xmlns:a="http://schemas.openxmlformats.org/drawingml/2006/main">
+                  <a:graphicData uri="http://schemas.microsoft.com/office/word/2010/wordprocessingShape">
+                    <wps:wsp>
+                      <wps:cNvSpPr txBox="1">
+                        <a:spLocks noChangeArrowheads="1"/>
+                      </wps:cNvSpPr>
+                      <wps:spPr bwMode="auto">
+                        <a:xfrm>
+                          <a:off x="0" y="0"/>
+                          <a:ext cx="237490" cy="200660"/>
+                        </a:xfrm>
+                        <a:prstGeom prst="rect">
+                          <a:avLst/>
+                        </a:prstGeom>
+                        <a:noFill/>
+                        <a:ln w="9525">
+                          <a:noFill/>
+                          <a:miter lim="800000"/>
+                          <a:headEnd/>
+                          <a:tailEnd/>
+                        </a:ln>
+                      </wps:spPr>
+                      <wps:txbx>
+                        <w:txbxContent>
+                          <w:p>
+                            <w:pPr>
+                              <w:jc w:val="center"/>
+                              <w:rPr>
+                                <w:lang w:val="en-US"/>
+                              </w:rPr>
+                            </w:pPr>
+                            <w:r>
+                              <w:rPr>
+                                <w:b/>
+                                <w:bCs/>
+                                <w:color w:val="000000" w:themeColor="text1"/>
+                                <w:sz w:val="14"/>
+                                <w:szCs w:val="14"/>
+                                <w:lang w:val="en-US"/>
+                              </w:rPr>
+                              <w:t>1</w:t>
+                            </w:r>
+                            <w:r>
+                              <w:rPr>
+                                <w:color w:val="000000" w:themeColor="text1"/>
+                                <w:sz w:val="14"/>
+                                <w:szCs w:val="14"/>
+                                <w:lang w:val="en-US"/>
+                              </w:rPr>
+                              <w:t xml:space="preserve"> </w:t>
+                            </w:r>
+                            <w:r>
+                              <w:rPr>
+                                <w:lang w:val="en-US"/>
+                              </w:rPr>
+                              <w:t>matchstick button</w:t>
+                            </w:r>
+                          </w:p>
+                        </w:txbxContent>
+                      </wps:txbx>
+                      <wps:bodyPr rot="0" vert="horz" wrap="square" lIns="91440" tIns="45720" rIns="91440" bIns="45720" anchor="t" anchorCtr="0" upright="1">
+                        <a:noAutofit/>
+                      </wps:bodyPr>
+                    </wps:wsp>
+                  </a:graphicData>
+                </a:graphic>
+                <wp14:sizeRelH relativeFrom="margin">
+                  <wp14:pctWidth>0</wp14:pctWidth>
+                </wp14:sizeRelH>
+                <wp14:sizeRelV relativeFrom="margin">
+                  <wp14:pctHeight>0</wp14:pctHeight>
+                </wp14:sizeRelV>
+              </wp:anchor>
+            </w:drawing>
+          </mc:Choice>
+          <mc:Fallback>
+            <w:pict>
+              <v:shape w14:anchorId="324996A4" id="Text Box 86" o:spid="_x0000_s1048" type="#_x0000_t202" style="position:absolute;margin-left:192.5pt;margin-top:20.35pt;width:18.7pt;height:15.8pt;z-index:-251485184;visibility:visible;mso-wrap-style:square;mso-width-percent:0;mso-height-percent:0;mso-wrap-distance-left:9pt;mso-wrap-distance-top:3.6pt;mso-wrap-distance-right:9pt;mso-wrap-distance-bottom:3.6pt;mso-position-horizontal:absolute;mso-position-horizontal-relative:text;mso-position-vertical:absolute;mso-position-vertical-relative:text;mso-width-percent:0;mso-height-percent:0;mso-width-relative:margin;mso-height-relative:margin;v-text-anchor:top" o:gfxdata="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" filled="f" stroked="f">
+                <v:textbox>
+                  <w:txbxContent>
+                    <w:p>
+                      <w:pPr>
+                        <w:jc w:val="center"/>
+                        <w:rPr>
+                          <w:lang w:val="en-US"/>
+                        </w:rPr>
+                      </w:pPr>
+                      <w:r>
+                        <w:rPr>
+                          <w:b/>
+                          <w:bCs/>
+                          <w:color w:val="000000" w:themeColor="text1"/>
+                          <w:sz w:val="14"/>
+                          <w:szCs w:val="14"/>
+                          <w:lang w:val="en-US"/>
+                        </w:rPr>
+                        <w:t>1</w:t>
+                      </w:r>
+                      <w:r>
+                        <w:rPr>
+                          <w:color w:val="000000" w:themeColor="text1"/>
+                          <w:sz w:val="14"/>
+                          <w:szCs w:val="14"/>
+                          <w:lang w:val="en-US"/>
+                        </w:rPr>
+                        <w:t xml:space="preserve"> </w:t>
+                      </w:r>
+                      <w:r>
+                        <w:rPr>
+                          <w:lang w:val="en-US"/>
+                        </w:rPr>
+                        <w:t>matchstick button</w:t>
+                      </w:r>
+                    </w:p>
+                  </w:txbxContent>
+                </v:textbox>
+                <w10:wrap type="through"/>
+              </v:shape>
+            </w:pict>
+          </mc:Fallback>
+        </mc:AlternateContent>
+      </w:r>
+      <w:r>
+        <w:rPr>
+          <w:noProof/>
+        </w:rPr>
+        <mc:AlternateContent>
+          <mc:Choice Requires="wps">
+            <w:drawing>
+              <wp:anchor distT="45720" distB="45720" distL="114300" distR="114300" simplePos="0" relativeHeight="251837440" behindDoc="1" locked="0" layoutInCell="1" allowOverlap="1" wp14:anchorId="70EAC40B" wp14:editId="23BB8505">
+                <wp:simplePos x="0" y="0"/>
+                <wp:positionH relativeFrom="column">
+                  <wp:posOffset>2265680</wp:posOffset>
+                </wp:positionH>
+                <wp:positionV relativeFrom="paragraph">
+                  <wp:posOffset>670560</wp:posOffset>
+                </wp:positionV>
+                <wp:extent cx="237490" cy="200660"/>
+                <wp:effectExtent l="0" t="0" r="0" b="0"/>
+                <wp:wrapThrough wrapText="bothSides">
+                  <wp:wrapPolygon edited="0">
+                    <wp:start x="5198" y="0"/>
+                    <wp:lineTo x="5198" y="18456"/>
+                    <wp:lineTo x="15594" y="18456"/>
+                    <wp:lineTo x="15594" y="0"/>
+                    <wp:lineTo x="5198" y="0"/>
+                  </wp:wrapPolygon>
+                </wp:wrapThrough>
+                <wp:docPr id="92" name="Text Box 92"/>
+                <wp:cNvGraphicFramePr>
+                  <a:graphicFrameLocks xmlns:a="http://schemas.openxmlformats.org/drawingml/2006/main"/>
+                </wp:cNvGraphicFramePr>
+                <a:graphic xmlns:a="http://schemas.openxmlformats.org/drawingml/2006/main">
+                  <a:graphicData uri="http://schemas.microsoft.com/office/word/2010/wordprocessingShape">
+                    <wps:wsp>
+                      <wps:cNvSpPr txBox="1">
+                        <a:spLocks noChangeArrowheads="1"/>
+                      </wps:cNvSpPr>
+                      <wps:spPr bwMode="auto">
+                        <a:xfrm>
+                          <a:off x="0" y="0"/>
+                          <a:ext cx="237490" cy="200660"/>
+                        </a:xfrm>
+                        <a:prstGeom prst="rect">
+                          <a:avLst/>
+                        </a:prstGeom>
+                        <a:noFill/>
+                        <a:ln w="9525">
+                          <a:noFill/>
+                          <a:miter lim="800000"/>
+                          <a:headEnd/>
+                          <a:tailEnd/>
+                        </a:ln>
+                      </wps:spPr>
+                      <wps:txbx>
+                        <w:txbxContent>
+                          <w:p>
+                            <w:pPr>
+                              <w:jc w:val="center"/>
+                              <w:rPr>
+                                <w:lang w:val="en-US"/>
+                              </w:rPr>
+                            </w:pPr>
+                            <w:r>
+                              <w:rPr>
+                                <w:b/>
+                                <w:bCs/>
+                                <w:color w:val="000000" w:themeColor="text1"/>
+                                <w:sz w:val="14"/>
+                                <w:szCs w:val="14"/>
+                                <w:lang w:val="en-US"/>
+                              </w:rPr>
+                              <w:t>3</w:t>
+                            </w:r>
+                            <w:r>
+                              <w:rPr>
+                                <w:color w:val="000000" w:themeColor="text1"/>
+                                <w:sz w:val="14"/>
+                                <w:szCs w:val="14"/>
+                                <w:lang w:val="en-US"/>
+                              </w:rPr>
+                              <w:t xml:space="preserve"> </w:t>
+                            </w:r>
+                            <w:r>
+                              <w:rPr>
+                                <w:lang w:val="en-US"/>
+                              </w:rPr>
+                              <w:t xml:space="preserve">matchstick </w:t>
+                            </w:r>
+                            <w:proofErr w:type="gramStart"/>
+                            <w:r>
+                              <w:rPr>
+                                <w:lang w:val="en-US"/>
+                              </w:rPr>
+                              <w:t>button</w:t>
+                            </w:r>
+                            <w:proofErr w:type="gramEnd"/>
+                          </w:p>
+                        </w:txbxContent>
+                      </wps:txbx>
+                      <wps:bodyPr rot="0" vert="horz" wrap="square" lIns="91440" tIns="45720" rIns="91440" bIns="45720" anchor="t" anchorCtr="0" upright="1">
+                        <a:noAutofit/>
+                      </wps:bodyPr>
+                    </wps:wsp>
+                  </a:graphicData>
+                </a:graphic>
+                <wp14:sizeRelH relativeFrom="margin">
+                  <wp14:pctWidth>0</wp14:pctWidth>
+                </wp14:sizeRelH>
+                <wp14:sizeRelV relativeFrom="margin">
+                  <wp14:pctHeight>0</wp14:pctHeight>
+                </wp14:sizeRelV>
+              </wp:anchor>
+            </w:drawing>
+          </mc:Choice>
+          <mc:Fallback>
+            <w:pict>
+              <v:shape w14:anchorId="70EAC40B" id="Text Box 92" o:spid="_x0000_s1049" type="#_x0000_t202" style="position:absolute;margin-left:178.4pt;margin-top:52.8pt;width:18.7pt;height:15.8pt;z-index:-251479040;visibility:visible;mso-wrap-style:square;mso-width-percent:0;mso-height-percent:0;mso-wrap-distance-left:9pt;mso-wrap-distance-top:3.6pt;mso-wrap-distance-right:9pt;mso-wrap-distance-bottom:3.6pt;mso-position-horizontal:absolute;mso-position-horizontal-relative:text;mso-position-vertical:absolute;mso-position-vertical-relative:text;mso-width-percent:0;mso-height-percent:0;mso-width-relative:margin;mso-height-relative:margin;v-text-anchor:top" o:gfxdata="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" filled="f" stroked="f">
+                <v:textbox>
+                  <w:txbxContent>
+                    <w:p>
+                      <w:pPr>
+                        <w:jc w:val="center"/>
+                        <w:rPr>
+                          <w:lang w:val="en-US"/>
+                        </w:rPr>
+                      </w:pPr>
+                      <w:r>
+                        <w:rPr>
+                          <w:b/>
+                          <w:bCs/>
+                          <w:color w:val="000000" w:themeColor="text1"/>
+                          <w:sz w:val="14"/>
+                          <w:szCs w:val="14"/>
+                          <w:lang w:val="en-US"/>
+                        </w:rPr>
+                        <w:t>3</w:t>
+                      </w:r>
+                      <w:r>
+                        <w:rPr>
+                          <w:color w:val="000000" w:themeColor="text1"/>
+                          <w:sz w:val="14"/>
+                          <w:szCs w:val="14"/>
+                          <w:lang w:val="en-US"/>
+                        </w:rPr>
+                        <w:t xml:space="preserve"> </w:t>
+                      </w:r>
+                      <w:r>
+                        <w:rPr>
+                          <w:lang w:val="en-US"/>
+                        </w:rPr>
+                        <w:t xml:space="preserve">matchstick </w:t>
+                      </w:r>
+                      <w:proofErr w:type="gramStart"/>
+                      <w:r>
+                        <w:rPr>
+                          <w:lang w:val="en-US"/>
+                        </w:rPr>
+                        <w:t>button</w:t>
+                      </w:r>
+                      <w:proofErr w:type="gramEnd"/>
+                    </w:p>
+                  </w:txbxContent>
+                </v:textbox>
+                <w10:wrap type="through"/>
+              </v:shape>
+            </w:pict>
+          </mc:Fallback>
+        </mc:AlternateContent>
+      </w:r>
+      <w:r>
+        <w:rPr>
+          <w:noProof/>
+        </w:rPr>
+        <mc:AlternateContent>
+          <mc:Choice Requires="wps">
+            <w:drawing>
+              <wp:anchor distT="45720" distB="45720" distL="114300" distR="114300" simplePos="0" relativeHeight="251832320" behindDoc="1" locked="0" layoutInCell="1" allowOverlap="1" wp14:anchorId="3D547178" wp14:editId="59AF72F6">
+                <wp:simplePos x="0" y="0"/>
+                <wp:positionH relativeFrom="column">
+                  <wp:posOffset>2446655</wp:posOffset>
+                </wp:positionH>
+                <wp:positionV relativeFrom="paragraph">
+                  <wp:posOffset>466725</wp:posOffset>
+                </wp:positionV>
+                <wp:extent cx="237490" cy="200660"/>
+                <wp:effectExtent l="0" t="0" r="0" b="0"/>
+                <wp:wrapThrough wrapText="bothSides">
+                  <wp:wrapPolygon edited="0">
+                    <wp:start x="5198" y="0"/>
+                    <wp:lineTo x="5198" y="18456"/>
+                    <wp:lineTo x="15594" y="18456"/>
+                    <wp:lineTo x="15594" y="0"/>
+                    <wp:lineTo x="5198" y="0"/>
+                  </wp:wrapPolygon>
+                </wp:wrapThrough>
+                <wp:docPr id="87" name="Text Box 87"/>
+                <wp:cNvGraphicFramePr>
+                  <a:graphicFrameLocks xmlns:a="http://schemas.openxmlformats.org/drawingml/2006/main"/>
+                </wp:cNvGraphicFramePr>
+                <a:graphic xmlns:a="http://schemas.openxmlformats.org/drawingml/2006/main">
+                  <a:graphicData uri="http://schemas.microsoft.com/office/word/2010/wordprocessingShape">
+                    <wps:wsp>
+                      <wps:cNvSpPr txBox="1">
+                        <a:spLocks noChangeArrowheads="1"/>
+                      </wps:cNvSpPr>
+                      <wps:spPr bwMode="auto">
+                        <a:xfrm>
+                          <a:off x="0" y="0"/>
+                          <a:ext cx="237490" cy="200660"/>
+                        </a:xfrm>
+                        <a:prstGeom prst="rect">
+                          <a:avLst/>
+                        </a:prstGeom>
+                        <a:noFill/>
+                        <a:ln w="9525">
+                          <a:noFill/>
+                          <a:miter lim="800000"/>
+                          <a:headEnd/>
+                          <a:tailEnd/>
+                        </a:ln>
+                      </wps:spPr>
+                      <wps:txbx>
+                        <w:txbxContent>
+                          <w:p>
+                            <w:pPr>
+                              <w:jc w:val="center"/>
+                              <w:rPr>
+                                <w:lang w:val="en-US"/>
+                              </w:rPr>
+                            </w:pPr>
+                            <w:r>
+                              <w:rPr>
+                                <w:b/>
+                                <w:bCs/>
+                                <w:color w:val="000000" w:themeColor="text1"/>
+                                <w:sz w:val="14"/>
+                                <w:szCs w:val="14"/>
+                                <w:lang w:val="en-US"/>
+                              </w:rPr>
+                              <w:t>2</w:t>
+                            </w:r>
+                            <w:r>
+                              <w:rPr>
+                                <w:color w:val="000000" w:themeColor="text1"/>
+                                <w:sz w:val="14"/>
+                                <w:szCs w:val="14"/>
+                                <w:lang w:val="en-US"/>
+                              </w:rPr>
+                              <w:t xml:space="preserve"> </w:t>
+                            </w:r>
+                            <w:r>
+                              <w:rPr>
+                                <w:lang w:val="en-US"/>
+                              </w:rPr>
+                              <w:t xml:space="preserve">matchstick </w:t>
+                            </w:r>
+                            <w:proofErr w:type="gramStart"/>
+                            <w:r>
+                              <w:rPr>
+                                <w:lang w:val="en-US"/>
+                              </w:rPr>
+                              <w:t>button</w:t>
+                            </w:r>
+                            <w:proofErr w:type="gramEnd"/>
+                          </w:p>
+                        </w:txbxContent>
+                      </wps:txbx>
+                      <wps:bodyPr rot="0" vert="horz" wrap="square" lIns="91440" tIns="45720" rIns="91440" bIns="45720" anchor="t" anchorCtr="0" upright="1">
+                        <a:noAutofit/>
+                      </wps:bodyPr>
+                    </wps:wsp>
+                  </a:graphicData>
+                </a:graphic>
+                <wp14:sizeRelH relativeFrom="margin">
+                  <wp14:pctWidth>0</wp14:pctWidth>
+                </wp14:sizeRelH>
+                <wp14:sizeRelV relativeFrom="margin">
+                  <wp14:pctHeight>0</wp14:pctHeight>
+                </wp14:sizeRelV>
+              </wp:anchor>
+            </w:drawing>
+          </mc:Choice>
+          <mc:Fallback>
+            <w:pict>
+              <v:shape w14:anchorId="3D547178" id="Text Box 87" o:spid="_x0000_s1050" type="#_x0000_t202" style="position:absolute;margin-left:192.65pt;margin-top:36.75pt;width:18.7pt;height:15.8pt;z-index:-251484160;visibility:visible;mso-wrap-style:square;mso-width-percent:0;mso-height-percent:0;mso-wrap-distance-left:9pt;mso-wrap-distance-top:3.6pt;mso-wrap-distance-right:9pt;mso-wrap-distance-bottom:3.6pt;mso-position-horizontal:absolute;mso-position-horizontal-relative:text;mso-position-vertical:absolute;mso-position-vertical-relative:text;mso-width-percent:0;mso-height-percent:0;mso-width-relative:margin;mso-height-relative:margin;v-text-anchor:top" o:gfxdata="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" filled="f" stroked="f">
+                <v:textbox>
+                  <w:txbxContent>
+                    <w:p>
+                      <w:pPr>
+                        <w:jc w:val="center"/>
+                        <w:rPr>
+                          <w:lang w:val="en-US"/>
+                        </w:rPr>
+                      </w:pPr>
+                      <w:r>
+                        <w:rPr>
+                          <w:b/>
+                          <w:bCs/>
+                          <w:color w:val="000000" w:themeColor="text1"/>
+                          <w:sz w:val="14"/>
+                          <w:szCs w:val="14"/>
+                          <w:lang w:val="en-US"/>
+                        </w:rPr>
+                        <w:t>2</w:t>
+                      </w:r>
+                      <w:r>
+                        <w:rPr>
+                          <w:color w:val="000000" w:themeColor="text1"/>
+                          <w:sz w:val="14"/>
+                          <w:szCs w:val="14"/>
+                          <w:lang w:val="en-US"/>
+                        </w:rPr>
+                        <w:t xml:space="preserve"> </w:t>
+                      </w:r>
+                      <w:r>
+                        <w:rPr>
+                          <w:lang w:val="en-US"/>
+                        </w:rPr>
+                        <w:t xml:space="preserve">matchstick </w:t>
+                      </w:r>
+                      <w:proofErr w:type="gramStart"/>
+                      <w:r>
+                        <w:rPr>
+                          <w:lang w:val="en-US"/>
+                        </w:rPr>
+                        <w:t>button</w:t>
+                      </w:r>
+                      <w:proofErr w:type="gramEnd"/>
+                    </w:p>
+                  </w:txbxContent>
+                </v:textbox>
+                <w10:wrap type="through"/>
+              </v:shape>
+            </w:pict>
+          </mc:Fallback>
+        </mc:AlternateContent>
+      </w:r>
+      <w:r>
+        <w:rPr>
+          <w:noProof/>
+        </w:rPr>
+        <mc:AlternateContent>
+          <mc:Choice Requires="wps">
+            <w:drawing>
+              <wp:anchor distT="45720" distB="45720" distL="114300" distR="114300" simplePos="0" relativeHeight="251833344" behindDoc="1" locked="0" layoutInCell="1" allowOverlap="1" wp14:anchorId="55DC772D" wp14:editId="0B9E79B3">
+                <wp:simplePos x="0" y="0"/>
+                <wp:positionH relativeFrom="column">
+                  <wp:posOffset>1718945</wp:posOffset>
+                </wp:positionH>
+                <wp:positionV relativeFrom="paragraph">
+                  <wp:posOffset>264160</wp:posOffset>
+                </wp:positionV>
+                <wp:extent cx="237490" cy="200660"/>
+                <wp:effectExtent l="0" t="0" r="0" b="0"/>
+                <wp:wrapThrough wrapText="bothSides">
+                  <wp:wrapPolygon edited="0">
+                    <wp:start x="5198" y="0"/>
+                    <wp:lineTo x="5198" y="18456"/>
+                    <wp:lineTo x="15594" y="18456"/>
+                    <wp:lineTo x="15594" y="0"/>
+                    <wp:lineTo x="5198" y="0"/>
+                  </wp:wrapPolygon>
+                </wp:wrapThrough>
+                <wp:docPr id="88" name="Text Box 88"/>
+                <wp:cNvGraphicFramePr>
+                  <a:graphicFrameLocks xmlns:a="http://schemas.openxmlformats.org/drawingml/2006/main"/>
+                </wp:cNvGraphicFramePr>
+                <a:graphic xmlns:a="http://schemas.openxmlformats.org/drawingml/2006/main">
+                  <a:graphicData uri="http://schemas.microsoft.com/office/word/2010/wordprocessingShape">
+                    <wps:wsp>
+                      <wps:cNvSpPr txBox="1">
+                        <a:spLocks noChangeArrowheads="1"/>
+                      </wps:cNvSpPr>
+                      <wps:spPr bwMode="auto">
+                        <a:xfrm>
+                          <a:off x="0" y="0"/>
+                          <a:ext cx="237490" cy="200660"/>
+                        </a:xfrm>
+                        <a:prstGeom prst="rect">
+                          <a:avLst/>
+                        </a:prstGeom>
+                        <a:noFill/>
+                        <a:ln w="9525">
+                          <a:noFill/>
+                          <a:miter lim="800000"/>
+                          <a:headEnd/>
+                          <a:tailEnd/>
+                        </a:ln>
+                      </wps:spPr>
+                      <wps:txbx>
+                        <w:txbxContent>
+                          <w:p>
+                            <w:pPr>
+                              <w:jc w:val="center"/>
+                              <w:rPr>
+                                <w:lang w:val="en-US"/>
+                              </w:rPr>
+                            </w:pPr>
+                            <w:r>
+                              <w:rPr>
+                                <w:b/>
+                                <w:bCs/>
+                                <w:color w:val="000000" w:themeColor="text1"/>
+                                <w:sz w:val="14"/>
+                                <w:szCs w:val="14"/>
+                                <w:lang w:val="en-US"/>
+                              </w:rPr>
+                              <w:t>7</w:t>
+                            </w:r>
+                            <w:r>
+                              <w:rPr>
+                                <w:color w:val="000000" w:themeColor="text1"/>
+                                <w:sz w:val="14"/>
+                                <w:szCs w:val="14"/>
+                                <w:lang w:val="en-US"/>
+                              </w:rPr>
+                              <w:t xml:space="preserve"> </w:t>
+                            </w:r>
+                            <w:r>
+                              <w:rPr>
+                                <w:lang w:val="en-US"/>
+                              </w:rPr>
+                              <w:t xml:space="preserve">matchstick </w:t>
+                            </w:r>
+                            <w:proofErr w:type="gramStart"/>
+                            <w:r>
+                              <w:rPr>
+                                <w:lang w:val="en-US"/>
+                              </w:rPr>
+                              <w:t>button</w:t>
+                            </w:r>
+                            <w:proofErr w:type="gramEnd"/>
+                          </w:p>
+                        </w:txbxContent>
+                      </wps:txbx>
+                      <wps:bodyPr rot="0" vert="horz" wrap="square" lIns="91440" tIns="45720" rIns="91440" bIns="45720" anchor="t" anchorCtr="0" upright="1">
+                        <a:noAutofit/>
+                      </wps:bodyPr>
+                    </wps:wsp>
+                  </a:graphicData>
+                </a:graphic>
+                <wp14:sizeRelH relativeFrom="margin">
+                  <wp14:pctWidth>0</wp14:pctWidth>
+                </wp14:sizeRelH>
+                <wp14:sizeRelV relativeFrom="margin">
+                  <wp14:pctHeight>0</wp14:pctHeight>
+                </wp14:sizeRelV>
+              </wp:anchor>
+            </w:drawing>
+          </mc:Choice>
+          <mc:Fallback>
+            <w:pict>
+              <v:shape w14:anchorId="55DC772D" id="Text Box 88" o:spid="_x0000_s1051" type="#_x0000_t202" style="position:absolute;margin-left:135.35pt;margin-top:20.8pt;width:18.7pt;height:15.8pt;z-index:-251483136;visibility:visible;mso-wrap-style:square;mso-width-percent:0;mso-height-percent:0;mso-wrap-distance-left:9pt;mso-wrap-distance-top:3.6pt;mso-wrap-distance-right:9pt;mso-wrap-distance-bottom:3.6pt;mso-position-horizontal:absolute;mso-position-horizontal-relative:text;mso-position-vertical:absolute;mso-position-vertical-relative:text;mso-width-percent:0;mso-height-percent:0;mso-width-relative:margin;mso-height-relative:margin;v-text-anchor:top" o:gfxdata="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" filled="f" stroked="f">
+                <v:textbox>
+                  <w:txbxContent>
+                    <w:p>
+                      <w:pPr>
+                        <w:jc w:val="center"/>
+                        <w:rPr>
+                          <w:lang w:val="en-US"/>
+                        </w:rPr>
+                      </w:pPr>
+                      <w:r>
+                        <w:rPr>
+                          <w:b/>
+                          <w:bCs/>
+                          <w:color w:val="000000" w:themeColor="text1"/>
+                          <w:sz w:val="14"/>
+                          <w:szCs w:val="14"/>
+                          <w:lang w:val="en-US"/>
+                        </w:rPr>
+                        <w:t>7</w:t>
+                      </w:r>
+                      <w:r>
+                        <w:rPr>
+                          <w:color w:val="000000" w:themeColor="text1"/>
+                          <w:sz w:val="14"/>
+                          <w:szCs w:val="14"/>
+                          <w:lang w:val="en-US"/>
+                        </w:rPr>
+                        <w:t xml:space="preserve"> </w:t>
+                      </w:r>
+                      <w:r>
+                        <w:rPr>
+                          <w:lang w:val="en-US"/>
+                        </w:rPr>
+                        <w:t xml:space="preserve">matchstick </w:t>
+                      </w:r>
+                      <w:proofErr w:type="gramStart"/>
+                      <w:r>
+                        <w:rPr>
+                          <w:lang w:val="en-US"/>
+                        </w:rPr>
+                        <w:t>button</w:t>
+                      </w:r>
+                      <w:proofErr w:type="gramEnd"/>
+                    </w:p>
+                  </w:txbxContent>
+                </v:textbox>
+                <w10:wrap type="through"/>
+              </v:shape>
+            </w:pict>
+          </mc:Fallback>
+        </mc:AlternateContent>
+      </w:r>
+      <w:r>
+        <w:rPr>
+          <w:noProof/>
+        </w:rPr>
+        <mc:AlternateContent>
+          <mc:Choice Requires="wps">
+            <w:drawing>
+              <wp:anchor distT="45720" distB="45720" distL="114300" distR="114300" simplePos="0" relativeHeight="251834368" behindDoc="1" locked="0" layoutInCell="1" allowOverlap="1" wp14:anchorId="5443013E" wp14:editId="430756EC">
+                <wp:simplePos x="0" y="0"/>
+                <wp:positionH relativeFrom="column">
+                  <wp:posOffset>1717675</wp:posOffset>
+                </wp:positionH>
+                <wp:positionV relativeFrom="paragraph">
+                  <wp:posOffset>471170</wp:posOffset>
+                </wp:positionV>
+                <wp:extent cx="237490" cy="200660"/>
+                <wp:effectExtent l="0" t="0" r="0" b="0"/>
+                <wp:wrapThrough wrapText="bothSides">
+                  <wp:wrapPolygon edited="0">
+                    <wp:start x="5198" y="0"/>
+                    <wp:lineTo x="5198" y="18456"/>
+                    <wp:lineTo x="15594" y="18456"/>
+                    <wp:lineTo x="15594" y="0"/>
+                    <wp:lineTo x="5198" y="0"/>
+                  </wp:wrapPolygon>
+                </wp:wrapThrough>
+                <wp:docPr id="89" name="Text Box 89"/>
+                <wp:cNvGraphicFramePr>
+                  <a:graphicFrameLocks xmlns:a="http://schemas.openxmlformats.org/drawingml/2006/main"/>
+                </wp:cNvGraphicFramePr>
+                <a:graphic xmlns:a="http://schemas.openxmlformats.org/drawingml/2006/main">
+                  <a:graphicData uri="http://schemas.microsoft.com/office/word/2010/wordprocessingShape">
+                    <wps:wsp>
+                      <wps:cNvSpPr txBox="1">
+                        <a:spLocks noChangeArrowheads="1"/>
+                      </wps:cNvSpPr>
+                      <wps:spPr bwMode="auto">
+                        <a:xfrm>
+                          <a:off x="0" y="0"/>
+                          <a:ext cx="237490" cy="200660"/>
+                        </a:xfrm>
+                        <a:prstGeom prst="rect">
+                          <a:avLst/>
+                        </a:prstGeom>
+                        <a:noFill/>
+                        <a:ln w="9525">
+                          <a:noFill/>
+                          <a:miter lim="800000"/>
+                          <a:headEnd/>
+                          <a:tailEnd/>
+                        </a:ln>
+                      </wps:spPr>
+                      <wps:txbx>
+                        <w:txbxContent>
+                          <w:p>
+                            <w:pPr>
+                              <w:jc w:val="center"/>
+                              <w:rPr>
+                                <w:lang w:val="en-US"/>
+                              </w:rPr>
+                            </w:pPr>
+                            <w:r>
+                              <w:rPr>
+                                <w:b/>
+                                <w:bCs/>
+                                <w:color w:val="000000" w:themeColor="text1"/>
+                                <w:sz w:val="14"/>
+                                <w:szCs w:val="14"/>
+                                <w:lang w:val="en-US"/>
+                              </w:rPr>
+                              <w:t>6</w:t>
+                            </w:r>
+                            <w:r>
+                              <w:rPr>
+                                <w:color w:val="000000" w:themeColor="text1"/>
+                                <w:sz w:val="14"/>
+                                <w:szCs w:val="14"/>
+                                <w:lang w:val="en-US"/>
+                              </w:rPr>
+                              <w:t xml:space="preserve"> </w:t>
+                            </w:r>
+                            <w:r>
+                              <w:rPr>
+                                <w:lang w:val="en-US"/>
+                              </w:rPr>
+                              <w:t xml:space="preserve">matchstick </w:t>
+                            </w:r>
+                            <w:proofErr w:type="gramStart"/>
+                            <w:r>
+                              <w:rPr>
+                                <w:lang w:val="en-US"/>
+                              </w:rPr>
+                              <w:t>button</w:t>
+                            </w:r>
+                            <w:proofErr w:type="gramEnd"/>
+                          </w:p>
+                        </w:txbxContent>
+                      </wps:txbx>
+                      <wps:bodyPr rot="0" vert="horz" wrap="square" lIns="91440" tIns="45720" rIns="91440" bIns="45720" anchor="t" anchorCtr="0" upright="1">
+                        <a:noAutofit/>
+                      </wps:bodyPr>
+                    </wps:wsp>
+                  </a:graphicData>
+                </a:graphic>
+                <wp14:sizeRelH relativeFrom="margin">
+                  <wp14:pctWidth>0</wp14:pctWidth>
+                </wp14:sizeRelH>
+                <wp14:sizeRelV relativeFrom="margin">
+                  <wp14:pctHeight>0</wp14:pctHeight>
+                </wp14:sizeRelV>
+              </wp:anchor>
+            </w:drawing>
+          </mc:Choice>
+          <mc:Fallback>
+            <w:pict>
+              <v:shape w14:anchorId="5443013E" id="Text Box 89" o:spid="_x0000_s1052" type="#_x0000_t202" style="position:absolute;margin-left:135.25pt;margin-top:37.1pt;width:18.7pt;height:15.8pt;z-index:-251482112;visibility:visible;mso-wrap-style:square;mso-width-percent:0;mso-height-percent:0;mso-wrap-distance-left:9pt;mso-wrap-distance-top:3.6pt;mso-wrap-distance-right:9pt;mso-wrap-distance-bottom:3.6pt;mso-position-horizontal:absolute;mso-position-horizontal-relative:text;mso-position-vertical:absolute;mso-position-vertical-relative:text;mso-width-percent:0;mso-height-percent:0;mso-width-relative:margin;mso-height-relative:margin;v-text-anchor:top" o:gfxdata="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" filled="f" stroked="f">
+                <v:textbox>
+                  <w:txbxContent>
+                    <w:p>
+                      <w:pPr>
+                        <w:jc w:val="center"/>
+                        <w:rPr>
+                          <w:lang w:val="en-US"/>
+                        </w:rPr>
+                      </w:pPr>
+                      <w:r>
+                        <w:rPr>
+                          <w:b/>
+                          <w:bCs/>
+                          <w:color w:val="000000" w:themeColor="text1"/>
+                          <w:sz w:val="14"/>
+                          <w:szCs w:val="14"/>
+                          <w:lang w:val="en-US"/>
+                        </w:rPr>
+                        <w:t>6</w:t>
+                      </w:r>
+                      <w:r>
+                        <w:rPr>
+                          <w:color w:val="000000" w:themeColor="text1"/>
+                          <w:sz w:val="14"/>
+                          <w:szCs w:val="14"/>
+                          <w:lang w:val="en-US"/>
+                        </w:rPr>
+                        <w:t xml:space="preserve"> </w:t>
+                      </w:r>
+                      <w:r>
+                        <w:rPr>
+                          <w:lang w:val="en-US"/>
+                        </w:rPr>
+                        <w:t xml:space="preserve">matchstick </w:t>
+                      </w:r>
+                      <w:proofErr w:type="gramStart"/>
+                      <w:r>
+                        <w:rPr>
+                          <w:lang w:val="en-US"/>
+                        </w:rPr>
+                        <w:t>button</w:t>
+                      </w:r>
+                      <w:proofErr w:type="gramEnd"/>
+                    </w:p>
+                  </w:txbxContent>
+                </v:textbox>
+                <w10:wrap type="through"/>
+              </v:shape>
+            </w:pict>
+          </mc:Fallback>
+        </mc:AlternateContent>
+      </w:r>
+      <w:r>
+        <w:rPr>
+          <w:noProof/>
+        </w:rPr>
+        <mc:AlternateContent>
+          <mc:Choice Requires="wps">
+            <w:drawing>
+              <wp:anchor distT="45720" distB="45720" distL="114300" distR="114300" simplePos="0" relativeHeight="251835392" behindDoc="1" locked="0" layoutInCell="1" allowOverlap="1" wp14:anchorId="1B15DB9D" wp14:editId="579D27A9">
+                <wp:simplePos x="0" y="0"/>
+                <wp:positionH relativeFrom="column">
+                  <wp:posOffset>1865630</wp:posOffset>
+                </wp:positionH>
+                <wp:positionV relativeFrom="paragraph">
+                  <wp:posOffset>664210</wp:posOffset>
+                </wp:positionV>
+                <wp:extent cx="237490" cy="200660"/>
+                <wp:effectExtent l="0" t="0" r="0" b="0"/>
+                <wp:wrapThrough wrapText="bothSides">
+                  <wp:wrapPolygon edited="0">
+                    <wp:start x="5198" y="0"/>
+                    <wp:lineTo x="5198" y="18456"/>
+                    <wp:lineTo x="15594" y="18456"/>
+                    <wp:lineTo x="15594" y="0"/>
+                    <wp:lineTo x="5198" y="0"/>
+                  </wp:wrapPolygon>
+                </wp:wrapThrough>
+                <wp:docPr id="90" name="Text Box 90"/>
+                <wp:cNvGraphicFramePr>
+                  <a:graphicFrameLocks xmlns:a="http://schemas.openxmlformats.org/drawingml/2006/main"/>
+                </wp:cNvGraphicFramePr>
+                <a:graphic xmlns:a="http://schemas.openxmlformats.org/drawingml/2006/main">
+                  <a:graphicData uri="http://schemas.microsoft.com/office/word/2010/wordprocessingShape">
+                    <wps:wsp>
+                      <wps:cNvSpPr txBox="1">
+                        <a:spLocks noChangeArrowheads="1"/>
+                      </wps:cNvSpPr>
+                      <wps:spPr bwMode="auto">
+                        <a:xfrm>
+                          <a:off x="0" y="0"/>
+                          <a:ext cx="237490" cy="200660"/>
+                        </a:xfrm>
+                        <a:prstGeom prst="rect">
+                          <a:avLst/>
+                        </a:prstGeom>
+                        <a:noFill/>
+                        <a:ln w="9525">
+                          <a:noFill/>
+                          <a:miter lim="800000"/>
+                          <a:headEnd/>
+                          <a:tailEnd/>
+                        </a:ln>
+                      </wps:spPr>
+                      <wps:txbx>
+                        <w:txbxContent>
+                          <w:p>
+                            <w:pPr>
+                              <w:jc w:val="center"/>
+                              <w:rPr>
+                                <w:lang w:val="en-US"/>
+                              </w:rPr>
+                            </w:pPr>
+                            <w:r>
+                              <w:rPr>
+                                <w:b/>
+                                <w:bCs/>
+                                <w:color w:val="000000" w:themeColor="text1"/>
+                                <w:sz w:val="14"/>
+                                <w:szCs w:val="14"/>
+                                <w:lang w:val="en-US"/>
+                              </w:rPr>
+                              <w:t>5</w:t>
+                            </w:r>
+                            <w:r>
+                              <w:rPr>
+                                <w:color w:val="000000" w:themeColor="text1"/>
+                                <w:sz w:val="14"/>
+                                <w:szCs w:val="14"/>
+                                <w:lang w:val="en-US"/>
+                              </w:rPr>
+                              <w:t xml:space="preserve"> </w:t>
+                            </w:r>
+                            <w:r>
+                              <w:rPr>
+                                <w:lang w:val="en-US"/>
+                              </w:rPr>
+                              <w:t xml:space="preserve">matchstick </w:t>
+                            </w:r>
+                            <w:proofErr w:type="gramStart"/>
+                            <w:r>
+                              <w:rPr>
+                                <w:lang w:val="en-US"/>
+                              </w:rPr>
+                              <w:t>button</w:t>
+                            </w:r>
+                            <w:proofErr w:type="gramEnd"/>
+                          </w:p>
+                        </w:txbxContent>
+                      </wps:txbx>
+                      <wps:bodyPr rot="0" vert="horz" wrap="square" lIns="91440" tIns="45720" rIns="91440" bIns="45720" anchor="t" anchorCtr="0" upright="1">
+                        <a:noAutofit/>
+                      </wps:bodyPr>
+                    </wps:wsp>
+                  </a:graphicData>
+                </a:graphic>
+                <wp14:sizeRelH relativeFrom="margin">
+                  <wp14:pctWidth>0</wp14:pctWidth>
+                </wp14:sizeRelH>
+                <wp14:sizeRelV relativeFrom="margin">
+                  <wp14:pctHeight>0</wp14:pctHeight>
+                </wp14:sizeRelV>
+              </wp:anchor>
+            </w:drawing>
+          </mc:Choice>
+          <mc:Fallback>
+            <w:pict>
+              <v:shape w14:anchorId="1B15DB9D" id="Text Box 90" o:spid="_x0000_s1053" type="#_x0000_t202" style="position:absolute;margin-left:146.9pt;margin-top:52.3pt;width:18.7pt;height:15.8pt;z-index:-251481088;visibility:visible;mso-wrap-style:square;mso-width-percent:0;mso-height-percent:0;mso-wrap-distance-left:9pt;mso-wrap-distance-top:3.6pt;mso-wrap-distance-right:9pt;mso-wrap-distance-bottom:3.6pt;mso-position-horizontal:absolute;mso-position-horizontal-relative:text;mso-position-vertical:absolute;mso-position-vertical-relative:text;mso-width-percent:0;mso-height-percent:0;mso-width-relative:margin;mso-height-relative:margin;v-text-anchor:top" o:gfxdata="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" filled="f" stroked="f">
+                <v:textbox>
+                  <w:txbxContent>
+                    <w:p>
+                      <w:pPr>
+                        <w:jc w:val="center"/>
+                        <w:rPr>
+                          <w:lang w:val="en-US"/>
+                        </w:rPr>
+                      </w:pPr>
+                      <w:r>
+                        <w:rPr>
+                          <w:b/>
+                          <w:bCs/>
+                          <w:color w:val="000000" w:themeColor="text1"/>
+                          <w:sz w:val="14"/>
+                          <w:szCs w:val="14"/>
+                          <w:lang w:val="en-US"/>
+                        </w:rPr>
+                        <w:t>5</w:t>
+                      </w:r>
+                      <w:r>
+                        <w:rPr>
+                          <w:color w:val="000000" w:themeColor="text1"/>
+                          <w:sz w:val="14"/>
+                          <w:szCs w:val="14"/>
+                          <w:lang w:val="en-US"/>
+                        </w:rPr>
+                        <w:t xml:space="preserve"> </w:t>
+                      </w:r>
+                      <w:r>
+                        <w:rPr>
+                          <w:lang w:val="en-US"/>
+                        </w:rPr>
+                        <w:t xml:space="preserve">matchstick </w:t>
+                      </w:r>
+                      <w:proofErr w:type="gramStart"/>
+                      <w:r>
+                        <w:rPr>
+                          <w:lang w:val="en-US"/>
+                        </w:rPr>
+                        <w:t>button</w:t>
+                      </w:r>
+                      <w:proofErr w:type="gramEnd"/>
+                    </w:p>
+                  </w:txbxContent>
+                </v:textbox>
+                <w10:wrap type="through"/>
+              </v:shape>
+            </w:pict>
+          </mc:Fallback>
+        </mc:AlternateContent>
+      </w:r>
+      <w:r>
+        <w:rPr>
+          <w:noProof/>
+        </w:rPr>
+        <mc:AlternateContent>
+          <mc:Choice Requires="wps">
+            <w:drawing>
+              <wp:anchor distT="45720" distB="45720" distL="114300" distR="114300" simplePos="0" relativeHeight="251836416" behindDoc="1" locked="0" layoutInCell="1" allowOverlap="1" wp14:anchorId="27554EE1" wp14:editId="16586165">
+                <wp:simplePos x="0" y="0"/>
+                <wp:positionH relativeFrom="column">
+                  <wp:posOffset>2071370</wp:posOffset>
+                </wp:positionH>
+                <wp:positionV relativeFrom="paragraph">
+                  <wp:posOffset>669925</wp:posOffset>
+                </wp:positionV>
+                <wp:extent cx="237490" cy="200660"/>
+                <wp:effectExtent l="0" t="0" r="0" b="0"/>
+                <wp:wrapThrough wrapText="bothSides">
+                  <wp:wrapPolygon edited="0">
+                    <wp:start x="5198" y="0"/>
+                    <wp:lineTo x="5198" y="18456"/>
+                    <wp:lineTo x="15594" y="18456"/>
+                    <wp:lineTo x="15594" y="0"/>
+                    <wp:lineTo x="5198" y="0"/>
+                  </wp:wrapPolygon>
+                </wp:wrapThrough>
+                <wp:docPr id="91" name="Text Box 91"/>
+                <wp:cNvGraphicFramePr>
+                  <a:graphicFrameLocks xmlns:a="http://schemas.openxmlformats.org/drawingml/2006/main"/>
+                </wp:cNvGraphicFramePr>
+                <a:graphic xmlns:a="http://schemas.openxmlformats.org/drawingml/2006/main">
+                  <a:graphicData uri="http://schemas.microsoft.com/office/word/2010/wordprocessingShape">
+                    <wps:wsp>
+                      <wps:cNvSpPr txBox="1">
+                        <a:spLocks noChangeArrowheads="1"/>
+                      </wps:cNvSpPr>
+                      <wps:spPr bwMode="auto">
+                        <a:xfrm>
+                          <a:off x="0" y="0"/>
+                          <a:ext cx="237490" cy="200660"/>
+                        </a:xfrm>
+                        <a:prstGeom prst="rect">
+                          <a:avLst/>
+                        </a:prstGeom>
+                        <a:noFill/>
+                        <a:ln w="9525">
+                          <a:noFill/>
+                          <a:miter lim="800000"/>
+                          <a:headEnd/>
+                          <a:tailEnd/>
+                        </a:ln>
+                      </wps:spPr>
+                      <wps:txbx>
+                        <w:txbxContent>
+                          <w:p>
+                            <w:pPr>
+                              <w:jc w:val="center"/>
+                              <w:rPr>
+                                <w:lang w:val="en-US"/>
+                              </w:rPr>
+                            </w:pPr>
+                            <w:r>
+                              <w:rPr>
+                                <w:b/>
+                                <w:bCs/>
+                                <w:color w:val="000000" w:themeColor="text1"/>
+                                <w:sz w:val="14"/>
+                                <w:szCs w:val="14"/>
+                                <w:lang w:val="en-US"/>
+                              </w:rPr>
+                              <w:t>4</w:t>
+                            </w:r>
+                            <w:r>
+                              <w:rPr>
+                                <w:color w:val="000000" w:themeColor="text1"/>
+                                <w:sz w:val="14"/>
+                                <w:szCs w:val="14"/>
+                                <w:lang w:val="en-US"/>
+                              </w:rPr>
+                              <w:t xml:space="preserve"> </w:t>
+                            </w:r>
+                            <w:r>
+                              <w:rPr>
+                                <w:lang w:val="en-US"/>
+                              </w:rPr>
+                              <w:t xml:space="preserve">matchstick </w:t>
+                            </w:r>
+                            <w:proofErr w:type="gramStart"/>
+                            <w:r>
+                              <w:rPr>
+                                <w:lang w:val="en-US"/>
+                              </w:rPr>
+                              <w:t>button</w:t>
+                            </w:r>
+                            <w:proofErr w:type="gramEnd"/>
+                          </w:p>
+                        </w:txbxContent>
+                      </wps:txbx>
+                      <wps:bodyPr rot="0" vert="horz" wrap="square" lIns="91440" tIns="45720" rIns="91440" bIns="45720" anchor="t" anchorCtr="0" upright="1">
+                        <a:noAutofit/>
+                      </wps:bodyPr>
+                    </wps:wsp>
+                  </a:graphicData>
+                </a:graphic>
+                <wp14:sizeRelH relativeFrom="margin">
+                  <wp14:pctWidth>0</wp14:pctWidth>
+                </wp14:sizeRelH>
+                <wp14:sizeRelV relativeFrom="margin">
+                  <wp14:pctHeight>0</wp14:pctHeight>
+                </wp14:sizeRelV>
+              </wp:anchor>
+            </w:drawing>
+          </mc:Choice>
+          <mc:Fallback>
+            <w:pict>
+              <v:shape w14:anchorId="27554EE1" id="Text Box 91" o:spid="_x0000_s1054" type="#_x0000_t202" style="position:absolute;margin-left:163.1pt;margin-top:52.75pt;width:18.7pt;height:15.8pt;z-index:-251480064;visibility:visible;mso-wrap-style:square;mso-width-percent:0;mso-height-percent:0;mso-wrap-distance-left:9pt;mso-wrap-distance-top:3.6pt;mso-wrap-distance-right:9pt;mso-wrap-distance-bottom:3.6pt;mso-position-horizontal:absolute;mso-position-horizontal-relative:text;mso-position-vertical:absolute;mso-position-vertical-relative:text;mso-width-percent:0;mso-height-percent:0;mso-width-relative:margin;mso-height-relative:margin;v-text-anchor:top" o:gfxdata="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" filled="f" stroked="f">
+                <v:textbox>
+                  <w:txbxContent>
+                    <w:p>
+                      <w:pPr>
+                        <w:jc w:val="center"/>
+                        <w:rPr>
+                          <w:lang w:val="en-US"/>
+                        </w:rPr>
+                      </w:pPr>
+                      <w:r>
+                        <w:rPr>
+                          <w:b/>
+                          <w:bCs/>
+                          <w:color w:val="000000" w:themeColor="text1"/>
+                          <w:sz w:val="14"/>
+                          <w:szCs w:val="14"/>
+                          <w:lang w:val="en-US"/>
+                        </w:rPr>
+                        <w:t>4</w:t>
+                      </w:r>
+                      <w:r>
+                        <w:rPr>
+                          <w:color w:val="000000" w:themeColor="text1"/>
+                          <w:sz w:val="14"/>
+                          <w:szCs w:val="14"/>
+                          <w:lang w:val="en-US"/>
+                        </w:rPr>
+                        <w:t xml:space="preserve"> </w:t>
+                      </w:r>
+                      <w:r>
+                        <w:rPr>
+                          <w:lang w:val="en-US"/>
+                        </w:rPr>
+                        <w:t xml:space="preserve">matchstick </w:t>
+                      </w:r>
+                      <w:proofErr w:type="gramStart"/>
+                      <w:r>
+                        <w:rPr>
+                          <w:lang w:val="en-US"/>
+                        </w:rPr>
+                        <w:t>button</w:t>
+                      </w:r>
+                      <w:proofErr w:type="gramEnd"/>
+                    </w:p>
+                  </w:txbxContent>
+                </v:textbox>
+                <w10:wrap type="through"/>
+              </v:shape>
+            </w:pict>
+          </mc:Fallback>
+        </mc:AlternateContent>
+      </w:r>
       <w:r>
         <w:rPr>
           <w:noProof/>
@@ -7601,7 +11167,7 @@
           </mc:Choice>
           <mc:Fallback>
             <w:pict>
-              <v:shape w14:anchorId="7E6609F4" id="Text Box 120" o:spid="_x0000_s1034" type="#_x0000_t202" style="position:absolute;margin-left:105.05pt;margin-top:20.6pt;width:23.85pt;height:32.05pt;z-index:-251529216;visibility:visible;mso-wrap-style:square;mso-width-percent:0;mso-height-percent:0;mso-wrap-distance-left:9pt;mso-wrap-distance-top:3.6pt;mso-wrap-distance-right:9pt;mso-wrap-distance-bottom:3.6pt;mso-position-horizontal:absolute;mso-position-horizontal-relative:text;mso-position-vertical:absolute;mso-position-vertical-relative:text;mso-width-percent:0;mso-height-percent:0;mso-width-relative:margin;mso-height-relative:margin;v-text-anchor:top" o:gfxdata="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" stroked="f">
+              <v:shape w14:anchorId="7E6609F4" id="Text Box 120" o:spid="_x0000_s1055" type="#_x0000_t202" style="position:absolute;margin-left:105.05pt;margin-top:20.6pt;width:23.85pt;height:32.05pt;z-index:-251529216;visibility:visible;mso-wrap-style:square;mso-width-percent:0;mso-height-percent:0;mso-wrap-distance-left:9pt;mso-wrap-distance-top:3.6pt;mso-wrap-distance-right:9pt;mso-wrap-distance-bottom:3.6pt;mso-position-horizontal:absolute;mso-position-horizontal-relative:text;mso-position-vertical:absolute;mso-position-vertical-relative:text;mso-width-percent:0;mso-height-percent:0;mso-width-relative:margin;mso-height-relative:margin;v-text-anchor:top" o:gfxdata="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" stroked="f">
                 <v:textbox>
                   <w:txbxContent>
                     <w:p>
@@ -7805,7 +11371,7 @@
           </mc:Choice>
           <mc:Fallback>
             <w:pict>
-              <v:shape w14:anchorId="3F60CD89" id="Text Box 142" o:spid="_x0000_s1035" type="#_x0000_t202" style="position:absolute;margin-left:396.1pt;margin-top:5.4pt;width:58.75pt;height:20.65pt;z-index:-251523072;visibility:visible;mso-wrap-style:square;mso-width-percent:0;mso-height-percent:0;mso-wrap-distance-left:9pt;mso-wrap-distance-top:3.6pt;mso-wrap-distance-right:9pt;mso-wrap-distance-bottom:3.6pt;mso-position-horizontal:absolute;mso-position-horizontal-relative:text;mso-position-vertical:absolute;mso-position-vertical-relative:text;mso-width-percent:0;mso-height-percent:0;mso-width-relative:margin;mso-height-relative:margin;v-text-anchor:top" o:gfxdata="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">
+              <v:shape w14:anchorId="3F60CD89" id="Text Box 142" o:spid="_x0000_s1056" type="#_x0000_t202" style="position:absolute;margin-left:396.1pt;margin-top:5.4pt;width:58.75pt;height:20.65pt;z-index:-251523072;visibility:visible;mso-wrap-style:square;mso-width-percent:0;mso-height-percent:0;mso-wrap-distance-left:9pt;mso-wrap-distance-top:3.6pt;mso-wrap-distance-right:9pt;mso-wrap-distance-bottom:3.6pt;mso-position-horizontal:absolute;mso-position-horizontal-relative:text;mso-position-vertical:absolute;mso-position-vertical-relative:text;mso-width-percent:0;mso-height-percent:0;mso-width-relative:margin;mso-height-relative:margin;v-text-anchor:top" o:gfxdata="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">
                 <v:textbox>
                   <w:txbxContent>
                     <w:p>
@@ -8031,7 +11597,7 @@
         <w:t xml:space="preserve">specific </w:t>
       </w:r>
       <w:r>
-        <w:t xml:space="preserve">flame colours. </w:t>
+        <w:t>flame colours.</w:t>
       </w:r>
     </w:p>
     <w:p/>
@@ -11558,7 +15124,7 @@
           </mc:Choice>
           <mc:Fallback>
             <w:pict>
-              <v:shape w14:anchorId="14667407" id="Text Box 24" o:spid="_x0000_s1036" type="#_x0000_t202" style="position:absolute;left:0;text-align:left;margin-left:107.5pt;margin-top:20.25pt;width:18pt;height:19.5pt;z-index:251756544;visibility:visible;mso-wrap-style:square;mso-width-percent:0;mso-height-percent:0;mso-wrap-distance-left:9pt;mso-wrap-distance-top:0;mso-wrap-distance-right:9pt;mso-wrap-distance-bottom:0;mso-position-horizontal:absolute;mso-position-horizontal-relative:text;mso-position-vertical:absolute;mso-position-vertical-relative:text;mso-width-percent:0;mso-height-percent:0;mso-width-relative:page;mso-height-relative:page;v-text-anchor:top" o:gfxdata="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" fillcolor="#ed7d31 [3205]" strokecolor="black [3213]" strokeweight="1pt">
+              <v:shape w14:anchorId="14667407" id="Text Box 24" o:spid="_x0000_s1057" type="#_x0000_t202" style="position:absolute;left:0;text-align:left;margin-left:107.5pt;margin-top:20.25pt;width:18pt;height:19.5pt;z-index:251756544;visibility:visible;mso-wrap-style:square;mso-width-percent:0;mso-height-percent:0;mso-wrap-distance-left:9pt;mso-wrap-distance-top:0;mso-wrap-distance-right:9pt;mso-wrap-distance-bottom:0;mso-position-horizontal:absolute;mso-position-horizontal-relative:text;mso-position-vertical:absolute;mso-position-vertical-relative:text;mso-width-percent:0;mso-height-percent:0;mso-width-relative:page;mso-height-relative:page;v-text-anchor:top" o:gfxdata="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" fillcolor="#ed7d31 [3205]" strokecolor="black [3213]" strokeweight="1pt">
                 <v:shadow on="t" color="#7f5f00 [1607]" offset="1pt"/>
                 <v:textbox>
                   <w:txbxContent>
@@ -12016,7 +15582,7 @@
           </mc:Choice>
           <mc:Fallback>
             <w:pict>
-              <v:shape w14:anchorId="0322CACD" id="Text Box 19" o:spid="_x0000_s1037" type="#_x0000_t202" style="position:absolute;left:0;text-align:left;margin-left:201.25pt;margin-top:17.75pt;width:18pt;height:19.5pt;z-index:251751424;visibility:visible;mso-wrap-style:square;mso-width-percent:0;mso-height-percent:0;mso-wrap-distance-left:9pt;mso-wrap-distance-top:0;mso-wrap-distance-right:9pt;mso-wrap-distance-bottom:0;mso-position-horizontal:absolute;mso-position-horizontal-relative:text;mso-position-vertical:absolute;mso-position-vertical-relative:text;mso-width-percent:0;mso-height-percent:0;mso-width-relative:page;mso-height-relative:page;v-text-anchor:top" o:gfxdata="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" fillcolor="#ed7d31 [3205]" strokecolor="black [3213]" strokeweight="1pt">
+              <v:shape w14:anchorId="0322CACD" id="Text Box 19" o:spid="_x0000_s1058" type="#_x0000_t202" style="position:absolute;left:0;text-align:left;margin-left:201.25pt;margin-top:17.75pt;width:18pt;height:19.5pt;z-index:251751424;visibility:visible;mso-wrap-style:square;mso-width-percent:0;mso-height-percent:0;mso-wrap-distance-left:9pt;mso-wrap-distance-top:0;mso-wrap-distance-right:9pt;mso-wrap-distance-bottom:0;mso-position-horizontal:absolute;mso-position-horizontal-relative:text;mso-position-vertical:absolute;mso-position-vertical-relative:text;mso-width-percent:0;mso-height-percent:0;mso-width-relative:page;mso-height-relative:page;v-text-anchor:top" o:gfxdata="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" fillcolor="#ed7d31 [3205]" strokecolor="black [3213]" strokeweight="1pt">
                 <v:shadow on="t" color="#7f5f00 [1607]" offset="1pt"/>
                 <v:textbox>
                   <w:txbxContent>
@@ -12143,7 +15709,7 @@
           </mc:Choice>
           <mc:Fallback>
             <w:pict>
-              <v:shape w14:anchorId="68CABCB6" id="Text Box 18" o:spid="_x0000_s1038" type="#_x0000_t202" style="position:absolute;left:0;text-align:left;margin-left:171.5pt;margin-top:16pt;width:18pt;height:19.5pt;z-index:251762688;visibility:visible;mso-wrap-style:square;mso-width-percent:0;mso-height-percent:0;mso-wrap-distance-left:9pt;mso-wrap-distance-top:0;mso-wrap-distance-right:9pt;mso-wrap-distance-bottom:0;mso-position-horizontal:absolute;mso-position-horizontal-relative:text;mso-position-vertical:absolute;mso-position-vertical-relative:text;mso-width-percent:0;mso-height-percent:0;mso-width-relative:page;mso-height-relative:page;v-text-anchor:top" o:gfxdata="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" fillcolor="#ed7d31 [3205]" strokecolor="black [3213]" strokeweight="1pt">
+              <v:shape w14:anchorId="68CABCB6" id="Text Box 18" o:spid="_x0000_s1059" type="#_x0000_t202" style="position:absolute;left:0;text-align:left;margin-left:171.5pt;margin-top:16pt;width:18pt;height:19.5pt;z-index:251762688;visibility:visible;mso-wrap-style:square;mso-width-percent:0;mso-height-percent:0;mso-wrap-distance-left:9pt;mso-wrap-distance-top:0;mso-wrap-distance-right:9pt;mso-wrap-distance-bottom:0;mso-position-horizontal:absolute;mso-position-horizontal-relative:text;mso-position-vertical:absolute;mso-position-vertical-relative:text;mso-width-percent:0;mso-height-percent:0;mso-width-relative:page;mso-height-relative:page;v-text-anchor:top" o:gfxdata="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" fillcolor="#ed7d31 [3205]" strokecolor="black [3213]" strokeweight="1pt">
                 <v:shadow on="t" color="#7f5f00 [1607]" offset="1pt"/>
                 <v:textbox>
                   <w:txbxContent>
@@ -12566,7 +16132,7 @@
           </mc:Choice>
           <mc:Fallback>
             <w:pict>
-              <v:shape w14:anchorId="672924BD" id="Text Box 13" o:spid="_x0000_s1039" type="#_x0000_t202" style="position:absolute;left:0;text-align:left;margin-left:140pt;margin-top:15.5pt;width:18pt;height:19.5pt;z-index:251757568;visibility:visible;mso-wrap-style:square;mso-width-percent:0;mso-height-percent:0;mso-wrap-distance-left:9pt;mso-wrap-distance-top:0;mso-wrap-distance-right:9pt;mso-wrap-distance-bottom:0;mso-position-horizontal:absolute;mso-position-horizontal-relative:text;mso-position-vertical:absolute;mso-position-vertical-relative:text;mso-width-percent:0;mso-height-percent:0;mso-width-relative:page;mso-height-relative:page;v-text-anchor:top" o:gfxdata="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" fillcolor="#ed7d31 [3205]" strokecolor="black [3213]" strokeweight="1pt">
+              <v:shape w14:anchorId="672924BD" id="Text Box 13" o:spid="_x0000_s1060" type="#_x0000_t202" style="position:absolute;left:0;text-align:left;margin-left:140pt;margin-top:15.5pt;width:18pt;height:19.5pt;z-index:251757568;visibility:visible;mso-wrap-style:square;mso-width-percent:0;mso-height-percent:0;mso-wrap-distance-left:9pt;mso-wrap-distance-top:0;mso-wrap-distance-right:9pt;mso-wrap-distance-bottom:0;mso-position-horizontal:absolute;mso-position-horizontal-relative:text;mso-position-vertical:absolute;mso-position-vertical-relative:text;mso-width-percent:0;mso-height-percent:0;mso-width-relative:page;mso-height-relative:page;v-text-anchor:top" o:gfxdata="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" fillcolor="#ed7d31 [3205]" strokecolor="black [3213]" strokeweight="1pt">
                 <v:shadow on="t" color="#7f5f00 [1607]" offset="1pt"/>
                 <v:textbox>
                   <w:txbxContent>
@@ -12694,7 +16260,7 @@
           </mc:Choice>
           <mc:Fallback>
             <w:pict>
-              <v:shape w14:anchorId="30734EBD" id="Text Box 12" o:spid="_x0000_s1040" type="#_x0000_t202" style="position:absolute;left:0;text-align:left;margin-left:44.5pt;margin-top:16.55pt;width:18pt;height:19.5pt;z-index:251767808;visibility:visible;mso-wrap-style:square;mso-width-percent:0;mso-height-percent:0;mso-wrap-distance-left:9pt;mso-wrap-distance-top:0;mso-wrap-distance-right:9pt;mso-wrap-distance-bottom:0;mso-position-horizontal:absolute;mso-position-horizontal-relative:text;mso-position-vertical:absolute;mso-position-vertical-relative:text;mso-width-percent:0;mso-height-percent:0;mso-width-relative:page;mso-height-relative:page;v-text-anchor:top" o:gfxdata="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" fillcolor="#ed7d31 [3205]" strokecolor="black [3213]" strokeweight="1pt">
+              <v:shape w14:anchorId="30734EBD" id="Text Box 12" o:spid="_x0000_s1061" type="#_x0000_t202" style="position:absolute;left:0;text-align:left;margin-left:44.5pt;margin-top:16.55pt;width:18pt;height:19.5pt;z-index:251767808;visibility:visible;mso-wrap-style:square;mso-width-percent:0;mso-height-percent:0;mso-wrap-distance-left:9pt;mso-wrap-distance-top:0;mso-wrap-distance-right:9pt;mso-wrap-distance-bottom:0;mso-position-horizontal:absolute;mso-position-horizontal-relative:text;mso-position-vertical:absolute;mso-position-vertical-relative:text;mso-width-percent:0;mso-height-percent:0;mso-width-relative:page;mso-height-relative:page;v-text-anchor:top" o:gfxdata="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" fillcolor="#ed7d31 [3205]" strokecolor="black [3213]" strokeweight="1pt">
                 <v:shadow on="t" color="#7f5f00 [1607]" offset="1pt"/>
                 <v:textbox>
                   <w:txbxContent>
@@ -12971,7 +16537,7 @@
           </mc:Choice>
           <mc:Fallback>
             <w:pict>
-              <v:shape w14:anchorId="6EF504A0" id="Text Box 9" o:spid="_x0000_s1041" type="#_x0000_t202" style="position:absolute;left:0;text-align:left;margin-left:137.5pt;margin-top:17.05pt;width:18pt;height:19.5pt;z-index:251766784;visibility:visible;mso-wrap-style:square;mso-width-percent:0;mso-height-percent:0;mso-wrap-distance-left:9pt;mso-wrap-distance-top:0;mso-wrap-distance-right:9pt;mso-wrap-distance-bottom:0;mso-position-horizontal:absolute;mso-position-horizontal-relative:text;mso-position-vertical:absolute;mso-position-vertical-relative:text;mso-width-percent:0;mso-height-percent:0;mso-width-relative:page;mso-height-relative:page;v-text-anchor:top" o:gfxdata="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" fillcolor="#ed7d31 [3205]" strokecolor="black [3213]" strokeweight="1pt">
+              <v:shape w14:anchorId="6EF504A0" id="Text Box 9" o:spid="_x0000_s1062" type="#_x0000_t202" style="position:absolute;left:0;text-align:left;margin-left:137.5pt;margin-top:17.05pt;width:18pt;height:19.5pt;z-index:251766784;visibility:visible;mso-wrap-style:square;mso-width-percent:0;mso-height-percent:0;mso-wrap-distance-left:9pt;mso-wrap-distance-top:0;mso-wrap-distance-right:9pt;mso-wrap-distance-bottom:0;mso-position-horizontal:absolute;mso-position-horizontal-relative:text;mso-position-vertical:absolute;mso-position-vertical-relative:text;mso-width-percent:0;mso-height-percent:0;mso-width-relative:page;mso-height-relative:page;v-text-anchor:top" o:gfxdata="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" fillcolor="#ed7d31 [3205]" strokecolor="black [3213]" strokeweight="1pt">
                 <v:shadow on="t" color="#7f5f00 [1607]" offset="1pt"/>
                 <v:textbox>
                   <w:txbxContent>
@@ -13408,7 +16974,20 @@
         <w:lang w:val="en-US"/>
       </w:rPr>
       <w:tab/>
-      <w:t>Hoppi Studios</w:t>
+    </w:r>
+    <w:proofErr w:type="spellStart"/>
+    <w:r>
+      <w:rPr>
+        <w:lang w:val="en-US"/>
+      </w:rPr>
+      <w:t>Hoppi</w:t>
+    </w:r>
+    <w:proofErr w:type="spellEnd"/>
+    <w:r>
+      <w:rPr>
+        <w:lang w:val="en-US"/>
+      </w:rPr>
+      <w:t xml:space="preserve"> Studios</w:t>
     </w:r>
   </w:p>
 </w:hdr>
@@ -13437,7 +17016,7 @@
         <v:path o:extrusionok="f" gradientshapeok="t" o:connecttype="rect"/>
         <o:lock v:ext="edit" aspectratio="t"/>
       </v:shapetype>
-      <v:shape id="_x0000_i1030" type="#_x0000_t75" alt="Fire with solid fill" style="width:8.75pt;height:11.25pt;visibility:visible" o:gfxdata="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" o:bullet="t">
+      <v:shape id="_x0000_i1055" type="#_x0000_t75" alt="Fire with solid fill" style="width:9.55pt;height:11.25pt;visibility:visible" o:gfxdata="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" o:bullet="t">
         <v:imagedata r:id="rId1" o:title="" cropleft="-6805f" cropright="-6805f"/>
       </v:shape>
     </w:pict>

</xml_diff>